<commit_message>
Shifted mobileScreen.css to main
</commit_message>
<xml_diff>
--- a/Design.docx
+++ b/Design.docx
@@ -55,8 +55,6 @@
         <w:rPr>
           <w:rFonts w:ascii="Arial" w:hAnsi="Arial" w:cs="Arial"/>
           <w:color w:val="000000"/>
-          <w:sz w:val="22"/>
-          <w:szCs w:val="22"/>
           <w:lang w:eastAsia="en-GB"/>
         </w:rPr>
         <w:t xml:space="preserve">Part 1 </w:t>
@@ -81,8 +79,6 @@
         <w:rPr>
           <w:rFonts w:ascii="Arial" w:hAnsi="Arial" w:cs="Arial"/>
           <w:color w:val="000000"/>
-          <w:sz w:val="22"/>
-          <w:szCs w:val="22"/>
           <w:lang w:eastAsia="en-GB"/>
         </w:rPr>
         <w:t xml:space="preserve">The general idea </w:t>
@@ -91,8 +87,6 @@
         <w:rPr>
           <w:rFonts w:ascii="Arial" w:hAnsi="Arial" w:cs="Arial"/>
           <w:color w:val="000000"/>
-          <w:sz w:val="22"/>
-          <w:szCs w:val="22"/>
           <w:lang w:eastAsia="en-GB"/>
         </w:rPr>
         <w:t>behind designing the website would be</w:t>
@@ -101,8 +95,6 @@
         <w:rPr>
           <w:rFonts w:ascii="Arial" w:hAnsi="Arial" w:cs="Arial"/>
           <w:color w:val="000000"/>
-          <w:sz w:val="22"/>
-          <w:szCs w:val="22"/>
           <w:lang w:eastAsia="en-GB"/>
         </w:rPr>
         <w:t xml:space="preserve"> to create a website that showcased all the features that St</w:t>
@@ -111,8 +103,6 @@
         <w:rPr>
           <w:rFonts w:ascii="Arial" w:hAnsi="Arial" w:cs="Arial"/>
           <w:color w:val="000000"/>
-          <w:sz w:val="22"/>
-          <w:szCs w:val="22"/>
           <w:lang w:eastAsia="en-GB"/>
         </w:rPr>
         <w:t>udents Union has to offer. It would be</w:t>
@@ -121,8 +111,6 @@
         <w:rPr>
           <w:rFonts w:ascii="Arial" w:hAnsi="Arial" w:cs="Arial"/>
           <w:color w:val="000000"/>
-          <w:sz w:val="22"/>
-          <w:szCs w:val="22"/>
           <w:lang w:eastAsia="en-GB"/>
         </w:rPr>
         <w:t xml:space="preserve"> the perfect heaven of information mandatory for a student doing a degree in </w:t>
@@ -131,8 +119,6 @@
         <w:rPr>
           <w:rFonts w:ascii="Arial" w:hAnsi="Arial" w:cs="Arial"/>
           <w:color w:val="000000"/>
-          <w:sz w:val="22"/>
-          <w:szCs w:val="22"/>
           <w:lang w:eastAsia="en-GB"/>
         </w:rPr>
         <w:t>computer science to know. It would be</w:t>
@@ -141,8 +127,6 @@
         <w:rPr>
           <w:rFonts w:ascii="Arial" w:hAnsi="Arial" w:cs="Arial"/>
           <w:color w:val="000000"/>
-          <w:sz w:val="22"/>
-          <w:szCs w:val="22"/>
           <w:lang w:eastAsia="en-GB"/>
         </w:rPr>
         <w:t xml:space="preserve"> easy to use for all users, by keeping in mind </w:t>
@@ -151,8 +135,6 @@
         <w:rPr>
           <w:rFonts w:ascii="Arial" w:hAnsi="Arial" w:cs="Arial"/>
           <w:color w:val="000000"/>
-          <w:sz w:val="22"/>
-          <w:szCs w:val="22"/>
           <w:lang w:eastAsia="en-GB"/>
         </w:rPr>
         <w:t xml:space="preserve">accessibility options. We would </w:t>
@@ -161,8 +143,6 @@
         <w:rPr>
           <w:rFonts w:ascii="Arial" w:hAnsi="Arial" w:cs="Arial"/>
           <w:color w:val="000000"/>
-          <w:sz w:val="22"/>
-          <w:szCs w:val="22"/>
           <w:lang w:eastAsia="en-GB"/>
         </w:rPr>
         <w:t xml:space="preserve">create a simple website that was convenient to use, fast to load, easy to navigate and which had a hassle-free user interface. The general design of the website is minimalistic. </w:t>
@@ -187,8 +167,6 @@
         <w:rPr>
           <w:rFonts w:ascii="Arial" w:hAnsi="Arial" w:cs="Arial"/>
           <w:color w:val="000000"/>
-          <w:sz w:val="22"/>
-          <w:szCs w:val="22"/>
           <w:lang w:eastAsia="en-GB"/>
         </w:rPr>
         <w:t>We would create</w:t>
@@ -197,8 +175,6 @@
         <w:rPr>
           <w:rFonts w:ascii="Arial" w:hAnsi="Arial" w:cs="Arial"/>
           <w:color w:val="000000"/>
-          <w:sz w:val="22"/>
-          <w:szCs w:val="22"/>
           <w:lang w:eastAsia="en-GB"/>
         </w:rPr>
         <w:t xml:space="preserve"> the website for the mobile interface first, by implementing a user-friendly navigation bar on mobile, scaling the text for appropriate viewport sizes and making links and icons clickable with fingers.</w:t>
@@ -223,8 +199,6 @@
         <w:rPr>
           <w:rFonts w:ascii="Arial" w:hAnsi="Arial" w:cs="Arial"/>
           <w:color w:val="000000"/>
-          <w:sz w:val="22"/>
-          <w:szCs w:val="22"/>
           <w:lang w:eastAsia="en-GB"/>
         </w:rPr>
         <w:t>Our Site Map:</w:t>
@@ -242,8 +216,6 @@
           <w:rFonts w:ascii="Arial" w:hAnsi="Arial" w:cs="Arial"/>
           <w:noProof/>
           <w:color w:val="000000"/>
-          <w:sz w:val="22"/>
-          <w:szCs w:val="22"/>
           <w:lang w:eastAsia="en-GB"/>
         </w:rPr>
         <w:drawing>
@@ -299,6 +271,29 @@
     <w:p>
       <w:pPr>
         <w:rPr>
+          <w:rFonts w:ascii="Arial" w:hAnsi="Arial" w:cs="Arial"/>
+          <w:lang w:eastAsia="en-GB"/>
+        </w:rPr>
+      </w:pPr>
+      <w:r>
+        <w:rPr>
+          <w:rFonts w:ascii="Arial" w:hAnsi="Arial" w:cs="Arial"/>
+          <w:lang w:eastAsia="en-GB"/>
+        </w:rPr>
+        <w:t xml:space="preserve">We want the user to have access to all the pages within two clicks. </w:t>
+      </w:r>
+    </w:p>
+    <w:p>
+      <w:pPr>
+        <w:rPr>
+          <w:rFonts w:ascii="Arial" w:hAnsi="Arial" w:cs="Arial"/>
+          <w:lang w:eastAsia="en-GB"/>
+        </w:rPr>
+      </w:pPr>
+    </w:p>
+    <w:p>
+      <w:pPr>
+        <w:rPr>
           <w:rFonts w:ascii="Times New Roman" w:eastAsia="Times New Roman" w:hAnsi="Times New Roman" w:cs="Times New Roman"/>
           <w:lang w:eastAsia="en-GB"/>
         </w:rPr>
@@ -315,8 +310,6 @@
         <w:rPr>
           <w:rFonts w:ascii="Arial" w:hAnsi="Arial" w:cs="Arial"/>
           <w:color w:val="000000"/>
-          <w:sz w:val="22"/>
-          <w:szCs w:val="22"/>
           <w:lang w:eastAsia="en-GB"/>
         </w:rPr>
         <w:t>Regarding accessibility, we would</w:t>
@@ -325,8 +318,6 @@
         <w:rPr>
           <w:rFonts w:ascii="Arial" w:hAnsi="Arial" w:cs="Arial"/>
           <w:color w:val="000000"/>
-          <w:sz w:val="22"/>
-          <w:szCs w:val="22"/>
           <w:lang w:eastAsia="en-GB"/>
         </w:rPr>
         <w:t xml:space="preserve"> put alt tags on all necessary images such that they can be read by a screen reader, our navigation bar is consistent across web pages both on mobile and desktop versions of </w:t>
@@ -335,8 +326,6 @@
         <w:rPr>
           <w:rFonts w:ascii="Arial" w:hAnsi="Arial" w:cs="Arial"/>
           <w:color w:val="000000"/>
-          <w:sz w:val="22"/>
-          <w:szCs w:val="22"/>
           <w:lang w:eastAsia="en-GB"/>
         </w:rPr>
         <w:t>the website. Our pages would be</w:t>
@@ -345,8 +334,6 @@
         <w:rPr>
           <w:rFonts w:ascii="Arial" w:hAnsi="Arial" w:cs="Arial"/>
           <w:color w:val="000000"/>
-          <w:sz w:val="22"/>
-          <w:szCs w:val="22"/>
           <w:lang w:eastAsia="en-GB"/>
         </w:rPr>
         <w:t xml:space="preserve"> meaningfully titled such that they convey the righ</w:t>
@@ -355,8 +342,6 @@
         <w:rPr>
           <w:rFonts w:ascii="Arial" w:hAnsi="Arial" w:cs="Arial"/>
           <w:color w:val="000000"/>
-          <w:sz w:val="22"/>
-          <w:szCs w:val="22"/>
           <w:lang w:eastAsia="en-GB"/>
         </w:rPr>
         <w:t>t amount of information. We would use</w:t>
@@ -365,12 +350,18 @@
         <w:rPr>
           <w:rFonts w:ascii="Arial" w:hAnsi="Arial" w:cs="Arial"/>
           <w:color w:val="000000"/>
-          <w:sz w:val="22"/>
-          <w:szCs w:val="22"/>
           <w:lang w:eastAsia="en-GB"/>
         </w:rPr>
         <w:t xml:space="preserve"> lower quality of images when using the site on mobile such that we don’t consume our users’ mobile data unnecessarily. </w:t>
       </w:r>
+      <w:r>
+        <w:rPr>
+          <w:rFonts w:ascii="Arial" w:hAnsi="Arial" w:cs="Arial"/>
+          <w:color w:val="000000"/>
+          <w:lang w:eastAsia="en-GB"/>
+        </w:rPr>
+        <w:t>The font would be bigger on mobile so that users can read the website and the contrast between text and background will be checked by an accessibility checker so that the users can read the website without straining their eyes.</w:t>
+      </w:r>
     </w:p>
     <w:p>
       <w:pPr>
@@ -392,8 +383,6 @@
         <w:rPr>
           <w:rFonts w:ascii="Arial" w:hAnsi="Arial" w:cs="Arial"/>
           <w:color w:val="000000"/>
-          <w:sz w:val="22"/>
-          <w:szCs w:val="22"/>
           <w:lang w:eastAsia="en-GB"/>
         </w:rPr>
         <w:t>&lt;legal issues&gt;</w:t>
@@ -418,8 +407,6 @@
         <w:rPr>
           <w:rFonts w:ascii="Arial" w:hAnsi="Arial" w:cs="Arial"/>
           <w:color w:val="000000"/>
-          <w:sz w:val="22"/>
-          <w:szCs w:val="22"/>
           <w:lang w:eastAsia="en-GB"/>
         </w:rPr>
         <w:t>Simon...</w:t>
@@ -444,8 +431,6 @@
         <w:rPr>
           <w:rFonts w:ascii="Arial" w:hAnsi="Arial" w:cs="Arial"/>
           <w:color w:val="000000"/>
-          <w:sz w:val="22"/>
-          <w:szCs w:val="22"/>
           <w:lang w:eastAsia="en-GB"/>
         </w:rPr>
         <w:t>&lt;/legal issues&gt;</w:t>
@@ -462,8 +447,14 @@
     </w:p>
     <w:p/>
     <w:p>
-      <w:r>
-        <w:rPr>
+      <w:pPr>
+        <w:rPr>
+          <w:rFonts w:ascii="Arial" w:hAnsi="Arial" w:cs="Arial"/>
+        </w:rPr>
+      </w:pPr>
+      <w:r>
+        <w:rPr>
+          <w:rFonts w:ascii="Arial" w:hAnsi="Arial" w:cs="Arial"/>
           <w:noProof/>
           <w:lang w:eastAsia="en-GB"/>
         </w:rPr>
@@ -519,13 +510,20 @@
         </w:drawing>
       </w:r>
       <w:r>
+        <w:rPr>
+          <w:rFonts w:ascii="Arial" w:hAnsi="Arial" w:cs="Arial"/>
+        </w:rPr>
         <w:t>Design Mock-ups:</w:t>
       </w:r>
       <w:r>
+        <w:rPr>
+          <w:rFonts w:ascii="Arial" w:hAnsi="Arial" w:cs="Arial"/>
+        </w:rPr>
         <w:br w:type="textWrapping" w:clear="all"/>
       </w:r>
       <w:r>
         <w:rPr>
+          <w:rFonts w:ascii="Arial" w:hAnsi="Arial" w:cs="Arial"/>
           <w:noProof/>
           <w:lang w:eastAsia="en-GB"/>
         </w:rPr>
@@ -572,120 +570,198 @@
         </w:drawing>
       </w:r>
     </w:p>
-    <w:p/>
-    <w:p>
-      <w:r>
-        <w:t>We thought</w:t>
-      </w:r>
-      <w:r>
-        <w:t xml:space="preserve"> in order for us to have</w:t>
-      </w:r>
-      <w:r>
-        <w:t xml:space="preserve"> a minimalistic design we need</w:t>
-      </w:r>
-      <w:r>
-        <w:t xml:space="preserve"> an appropriate font. </w:t>
-      </w:r>
-      <w:proofErr w:type="spellStart"/>
-      <w:r>
-        <w:t>Comfortaa</w:t>
-      </w:r>
-      <w:proofErr w:type="spellEnd"/>
-      <w:r>
-        <w:t xml:space="preserve"> is a very ‘round’</w:t>
-      </w:r>
-      <w:r>
-        <w:t xml:space="preserve"> font which is</w:t>
-      </w:r>
-      <w:r>
-        <w:t xml:space="preserve"> perfect for our website</w:t>
-      </w:r>
-      <w:r>
-        <w:t>. The logo of the website contains the same font and hence in order to have consistency we would use the same font across all pages. The navigation bar would be</w:t>
-      </w:r>
-      <w:r>
-        <w:t xml:space="preserve"> a drop-down menu on mobile and an inline list on the desktop. We thought that the first page the user sees should instantly convey wh</w:t>
-      </w:r>
-      <w:r>
-        <w:t>at the website is all about, h</w:t>
-      </w:r>
-      <w:r>
-        <w:t>ence we summarized it as “The complete undergraduate guide” since it was targeted towards first year students. Then we decided to have a short summary of what features are there in the Students Union and then those would then lead to more detailed pages dedic</w:t>
-      </w:r>
-      <w:r>
-        <w:t xml:space="preserve">ated to each feature. We decided that we would </w:t>
-      </w:r>
-      <w:r>
-        <w:t xml:space="preserve">implement a map in the home page because we wouldn’t want users to go searching for it. The map would also run if </w:t>
-      </w:r>
-      <w:proofErr w:type="spellStart"/>
-      <w:r>
-        <w:t>javascript</w:t>
-      </w:r>
-      <w:proofErr w:type="spellEnd"/>
-      <w:r>
-        <w:t xml:space="preserve"> was turned off, i</w:t>
-      </w:r>
-      <w:r>
-        <w:t xml:space="preserve">t would just be a static image.  </w:t>
-      </w:r>
-      <w:r>
-        <w:t>Regarding t</w:t>
-      </w:r>
-      <w:r>
-        <w:t>he site map</w:t>
-      </w:r>
-      <w:r>
-        <w:t xml:space="preserve">, </w:t>
-      </w:r>
-      <w:proofErr w:type="gramStart"/>
-      <w:r>
-        <w:t>it  would</w:t>
-      </w:r>
-      <w:proofErr w:type="gramEnd"/>
-      <w:r>
-        <w:t xml:space="preserve"> be </w:t>
-      </w:r>
-      <w:r>
-        <w:t>outside the footer for clear distinction.</w:t>
-      </w:r>
-      <w:r>
-        <w:t xml:space="preserve"> We decided that only one media query would be sufficient which would be for the desktop version. This was because the tablet version would be similar to mobile, and the laptop version would be similar to desktop.</w:t>
-      </w:r>
-    </w:p>
-    <w:p/>
-    <w:p>
-      <w:r>
-        <w:t>Menu System:</w:t>
-      </w:r>
-    </w:p>
-    <w:p>
-      <w:r>
-        <w:t>We would</w:t>
-      </w:r>
-      <w:r>
-        <w:t xml:space="preserve"> to use a drop-down menu for mobile using </w:t>
-      </w:r>
-      <w:proofErr w:type="spellStart"/>
-      <w:r>
-        <w:t>javascript</w:t>
-      </w:r>
-      <w:proofErr w:type="spellEnd"/>
-      <w:r>
-        <w:t xml:space="preserve"> which was a clickable button to drop-down, and clickable again to cascade up. The three lines which consist of the hamburger logo would animate and become a cross.</w:t>
-      </w:r>
-    </w:p>
-    <w:p>
-      <w:r>
-        <w:t xml:space="preserve">For desktop there was ample space to accommodate every page </w:t>
-      </w:r>
-      <w:r>
-        <w:t>hence we would have the pages displ</w:t>
-      </w:r>
+    <w:p>
+      <w:pPr>
+        <w:rPr>
+          <w:rFonts w:ascii="Arial" w:hAnsi="Arial" w:cs="Arial"/>
+        </w:rPr>
+      </w:pPr>
       <w:bookmarkStart w:id="0" w:name="_GoBack"/>
       <w:bookmarkEnd w:id="0"/>
-      <w:r>
-        <w:t>ayed inline, one after the other.</w:t>
+    </w:p>
+    <w:p>
+      <w:pPr>
+        <w:rPr>
+          <w:rFonts w:ascii="Arial" w:hAnsi="Arial" w:cs="Arial"/>
+        </w:rPr>
+      </w:pPr>
+      <w:r>
+        <w:rPr>
+          <w:rFonts w:ascii="Arial" w:hAnsi="Arial" w:cs="Arial"/>
+        </w:rPr>
+        <w:t>We thought</w:t>
+      </w:r>
+      <w:r>
+        <w:rPr>
+          <w:rFonts w:ascii="Arial" w:hAnsi="Arial" w:cs="Arial"/>
+        </w:rPr>
+        <w:t xml:space="preserve"> in order for us to have</w:t>
+      </w:r>
+      <w:r>
+        <w:rPr>
+          <w:rFonts w:ascii="Arial" w:hAnsi="Arial" w:cs="Arial"/>
+        </w:rPr>
+        <w:t xml:space="preserve"> a minimalistic design we need</w:t>
+      </w:r>
+      <w:r>
+        <w:rPr>
+          <w:rFonts w:ascii="Arial" w:hAnsi="Arial" w:cs="Arial"/>
+        </w:rPr>
+        <w:t xml:space="preserve"> an appropriate font. Comfortaa is a very ‘round’</w:t>
+      </w:r>
+      <w:r>
+        <w:rPr>
+          <w:rFonts w:ascii="Arial" w:hAnsi="Arial" w:cs="Arial"/>
+        </w:rPr>
+        <w:t xml:space="preserve"> font which is</w:t>
+      </w:r>
+      <w:r>
+        <w:rPr>
+          <w:rFonts w:ascii="Arial" w:hAnsi="Arial" w:cs="Arial"/>
+        </w:rPr>
+        <w:t xml:space="preserve"> perfect for our website</w:t>
+      </w:r>
+      <w:r>
+        <w:rPr>
+          <w:rFonts w:ascii="Arial" w:hAnsi="Arial" w:cs="Arial"/>
+        </w:rPr>
+        <w:t>. The logo of the website contains the same font and hence in or</w:t>
+      </w:r>
+      <w:r>
+        <w:rPr>
+          <w:rFonts w:ascii="Arial" w:hAnsi="Arial" w:cs="Arial"/>
+        </w:rPr>
+        <w:t>der to have consistency we want to</w:t>
+      </w:r>
+      <w:r>
+        <w:rPr>
+          <w:rFonts w:ascii="Arial" w:hAnsi="Arial" w:cs="Arial"/>
+        </w:rPr>
+        <w:t xml:space="preserve"> use the same font across all pages. The navigation bar would be</w:t>
+      </w:r>
+      <w:r>
+        <w:rPr>
+          <w:rFonts w:ascii="Arial" w:hAnsi="Arial" w:cs="Arial"/>
+        </w:rPr>
+        <w:t xml:space="preserve"> a drop-down menu on mobile and an inline list on the desktop. We thought that the first page the user sees should instantly convey wh</w:t>
+      </w:r>
+      <w:r>
+        <w:rPr>
+          <w:rFonts w:ascii="Arial" w:hAnsi="Arial" w:cs="Arial"/>
+        </w:rPr>
+        <w:t>at the website is all about, h</w:t>
+      </w:r>
+      <w:r>
+        <w:rPr>
+          <w:rFonts w:ascii="Arial" w:hAnsi="Arial" w:cs="Arial"/>
+        </w:rPr>
+        <w:t>ence we summarized it as “The complete undergraduate guide” since it was targeted towards first year students. Then we decided to have a short summary of what features are there in the Students Union and then those would then lead to more detailed pages dedic</w:t>
+      </w:r>
+      <w:r>
+        <w:rPr>
+          <w:rFonts w:ascii="Arial" w:hAnsi="Arial" w:cs="Arial"/>
+        </w:rPr>
+        <w:t xml:space="preserve">ated to each feature. We decided that we would </w:t>
+      </w:r>
+      <w:r>
+        <w:rPr>
+          <w:rFonts w:ascii="Arial" w:hAnsi="Arial" w:cs="Arial"/>
+        </w:rPr>
+        <w:t>implement a map in the home page because we wouldn’t want users to go searching for it. The map would also run if javascript was turned off, i</w:t>
+      </w:r>
+      <w:r>
+        <w:rPr>
+          <w:rFonts w:ascii="Arial" w:hAnsi="Arial" w:cs="Arial"/>
+        </w:rPr>
+        <w:t xml:space="preserve">t would just be a static image.  </w:t>
+      </w:r>
+      <w:r>
+        <w:rPr>
+          <w:rFonts w:ascii="Arial" w:hAnsi="Arial" w:cs="Arial"/>
+        </w:rPr>
+        <w:t>Regarding t</w:t>
+      </w:r>
+      <w:r>
+        <w:rPr>
+          <w:rFonts w:ascii="Arial" w:hAnsi="Arial" w:cs="Arial"/>
+        </w:rPr>
+        <w:t>he site map</w:t>
+      </w:r>
+      <w:r>
+        <w:rPr>
+          <w:rFonts w:ascii="Arial" w:hAnsi="Arial" w:cs="Arial"/>
+        </w:rPr>
+        <w:t xml:space="preserve">, it  would be </w:t>
+      </w:r>
+      <w:r>
+        <w:rPr>
+          <w:rFonts w:ascii="Arial" w:hAnsi="Arial" w:cs="Arial"/>
+        </w:rPr>
+        <w:t>outside the footer for clear distinction.</w:t>
+      </w:r>
+      <w:r>
+        <w:rPr>
+          <w:rFonts w:ascii="Arial" w:hAnsi="Arial" w:cs="Arial"/>
+        </w:rPr>
+        <w:t xml:space="preserve"> We decided that only one media query would be sufficient which would be for the desktop version. This was because the tablet version would be similar to mobile, and the laptop version would be similar to desktop.</w:t>
+      </w:r>
+    </w:p>
+    <w:p>
+      <w:pPr>
+        <w:rPr>
+          <w:rFonts w:ascii="Arial" w:hAnsi="Arial" w:cs="Arial"/>
+        </w:rPr>
+      </w:pPr>
+    </w:p>
+    <w:p>
+      <w:pPr>
+        <w:rPr>
+          <w:rFonts w:ascii="Arial" w:hAnsi="Arial" w:cs="Arial"/>
+        </w:rPr>
+      </w:pPr>
+      <w:r>
+        <w:rPr>
+          <w:rFonts w:ascii="Arial" w:hAnsi="Arial" w:cs="Arial"/>
+        </w:rPr>
+        <w:t>Menu System:</w:t>
+      </w:r>
+    </w:p>
+    <w:p>
+      <w:pPr>
+        <w:rPr>
+          <w:rFonts w:ascii="Arial" w:hAnsi="Arial" w:cs="Arial"/>
+        </w:rPr>
+      </w:pPr>
+      <w:r>
+        <w:rPr>
+          <w:rFonts w:ascii="Arial" w:hAnsi="Arial" w:cs="Arial"/>
+        </w:rPr>
+        <w:t>We would</w:t>
+      </w:r>
+      <w:r>
+        <w:rPr>
+          <w:rFonts w:ascii="Arial" w:hAnsi="Arial" w:cs="Arial"/>
+        </w:rPr>
+        <w:t xml:space="preserve"> to use a drop-down menu for mobile using javascript which was a clickable button to drop-down, and clickable again to cascade up. The three lines which consist of the hamburger logo would animate and become a cross.</w:t>
+      </w:r>
+    </w:p>
+    <w:p>
+      <w:pPr>
+        <w:rPr>
+          <w:rFonts w:ascii="Arial" w:hAnsi="Arial" w:cs="Arial"/>
+        </w:rPr>
+      </w:pPr>
+      <w:r>
+        <w:rPr>
+          <w:rFonts w:ascii="Arial" w:hAnsi="Arial" w:cs="Arial"/>
+        </w:rPr>
+        <w:t xml:space="preserve">For desktop </w:t>
+      </w:r>
+      <w:r>
+        <w:rPr>
+          <w:rFonts w:ascii="Arial" w:hAnsi="Arial" w:cs="Arial"/>
+        </w:rPr>
+        <w:t>we would remove one or two menu options from the drop down menu and place it in-line to a shorter dropdown menu so that we can reuse the dropdown menu.</w:t>
       </w:r>
     </w:p>
     <w:sectPr>

</xml_diff>

<commit_message>
Added "#" href to more on desktop
</commit_message>
<xml_diff>
--- a/Design.docx
+++ b/Design.docx
@@ -282,6 +282,13 @@
         </w:rPr>
         <w:t xml:space="preserve">We want the user to have access to all the pages within two clicks. </w:t>
       </w:r>
+      <w:r>
+        <w:rPr>
+          <w:rFonts w:ascii="Arial" w:hAnsi="Arial" w:cs="Arial"/>
+          <w:lang w:eastAsia="en-GB"/>
+        </w:rPr>
+        <w:t xml:space="preserve">Hence they can know more about us or contact us and then on a drop down menu access the different web pages. If it were laid out in-line all at once, the user would be overwhelmed by the options, hence we would only want three options for the user to click or touch. </w:t>
+      </w:r>
     </w:p>
     <w:p>
       <w:pPr>
@@ -320,7 +327,15 @@
           <w:color w:val="000000"/>
           <w:lang w:eastAsia="en-GB"/>
         </w:rPr>
-        <w:t xml:space="preserve"> put alt tags on all necessary images such that they can be read by a screen reader, our navigation bar is consistent across web pages both on mobile and desktop versions of </w:t>
+        <w:t xml:space="preserve"> include</w:t>
+      </w:r>
+      <w:r>
+        <w:rPr>
+          <w:rFonts w:ascii="Arial" w:hAnsi="Arial" w:cs="Arial"/>
+          <w:color w:val="000000"/>
+          <w:lang w:eastAsia="en-GB"/>
+        </w:rPr>
+        <w:t xml:space="preserve"> alt tags on all necessary images such that they can be read by a screen reader, our navigation bar is consistent across web pages both on mobile and desktop versions of </w:t>
       </w:r>
       <w:r>
         <w:rPr>
@@ -352,7 +367,17 @@
           <w:color w:val="000000"/>
           <w:lang w:eastAsia="en-GB"/>
         </w:rPr>
-        <w:t xml:space="preserve"> lower quality of images when using the site on mobile such that we don’t consume our users’ mobile data unnecessarily. </w:t>
+        <w:t xml:space="preserve"> lower quality of images when using the site on mobil</w:t>
+      </w:r>
+      <w:bookmarkStart w:id="0" w:name="_GoBack"/>
+      <w:bookmarkEnd w:id="0"/>
+      <w:r>
+        <w:rPr>
+          <w:rFonts w:ascii="Arial" w:hAnsi="Arial" w:cs="Arial"/>
+          <w:color w:val="000000"/>
+          <w:lang w:eastAsia="en-GB"/>
+        </w:rPr>
+        <w:t xml:space="preserve">e such that we don’t consume our users’ mobile data unnecessarily. </w:t>
       </w:r>
       <w:r>
         <w:rPr>
@@ -433,6 +458,7 @@
           <w:color w:val="000000"/>
           <w:lang w:eastAsia="en-GB"/>
         </w:rPr>
+        <w:lastRenderedPageBreak/>
         <w:t>&lt;/legal issues&gt;</w:t>
       </w:r>
     </w:p>
@@ -458,7 +484,6 @@
           <w:noProof/>
           <w:lang w:eastAsia="en-GB"/>
         </w:rPr>
-        <w:lastRenderedPageBreak/>
         <w:drawing>
           <wp:anchor distT="0" distB="0" distL="114300" distR="114300" simplePos="0" relativeHeight="251658240" behindDoc="0" locked="0" layoutInCell="1" allowOverlap="1" wp14:anchorId="35BB4A59" wp14:editId="6D1FF612">
             <wp:simplePos x="0" y="0"/>
@@ -576,8 +601,6 @@
           <w:rFonts w:ascii="Arial" w:hAnsi="Arial" w:cs="Arial"/>
         </w:rPr>
       </w:pPr>
-      <w:bookmarkStart w:id="0" w:name="_GoBack"/>
-      <w:bookmarkEnd w:id="0"/>
     </w:p>
     <w:p>
       <w:pPr>

</xml_diff>

<commit_message>
development and desing document refering
</commit_message>
<xml_diff>
--- a/Design.docx
+++ b/Design.docx
@@ -184,34 +184,7 @@
     </w:p>
     <w:p>
       <w:pPr>
-        <w:rPr>
-          <w:rFonts w:ascii="Times New Roman" w:eastAsia="Times New Roman" w:hAnsi="Times New Roman" w:cs="Times New Roman"/>
-          <w:lang w:eastAsia="en-GB"/>
-        </w:rPr>
-      </w:pPr>
-    </w:p>
-    <w:p>
-      <w:pPr>
-        <w:rPr>
-          <w:rFonts w:ascii="Times New Roman" w:hAnsi="Times New Roman" w:cs="Times New Roman"/>
-          <w:lang w:eastAsia="en-GB"/>
-        </w:rPr>
-      </w:pPr>
-      <w:r>
-        <w:rPr>
-          <w:rFonts w:ascii="Arial" w:hAnsi="Arial" w:cs="Arial"/>
-          <w:color w:val="000000"/>
-          <w:lang w:eastAsia="en-GB"/>
-        </w:rPr>
-        <w:t>Our Site Map:</w:t>
-      </w:r>
-    </w:p>
-    <w:p>
-      <w:pPr>
-        <w:rPr>
-          <w:rFonts w:ascii="Times New Roman" w:hAnsi="Times New Roman" w:cs="Times New Roman"/>
-          <w:lang w:eastAsia="en-GB"/>
-        </w:rPr>
+        <w:keepNext/>
       </w:pPr>
       <w:r>
         <w:rPr>
@@ -238,7 +211,7 @@
                     </pic:cNvPicPr>
                   </pic:nvPicPr>
                   <pic:blipFill>
-                    <a:blip r:embed="rId6">
+                    <a:blip r:embed="rId7">
                       <a:extLst>
                         <a:ext uri="{28A0092B-C50C-407E-A947-70E740481C1C}">
                           <a14:useLocalDpi xmlns:a14="http://schemas.microsoft.com/office/drawing/2010/main" val="0"/>
@@ -272,56 +245,69 @@
     </w:p>
     <w:p>
       <w:pPr>
-        <w:spacing w:before="240"/>
-        <w:rPr>
-          <w:rFonts w:ascii="Arial" w:hAnsi="Arial" w:cs="Arial"/>
+        <w:pStyle w:val="Antrat"/>
+        <w:rPr>
+          <w:rFonts w:ascii="Arial" w:hAnsi="Arial" w:cs="Arial"/>
+          <w:szCs w:val="20"/>
           <w:lang w:eastAsia="en-GB"/>
         </w:rPr>
       </w:pPr>
       <w:r>
         <w:rPr>
           <w:rFonts w:ascii="Arial" w:hAnsi="Arial" w:cs="Arial"/>
-          <w:lang w:eastAsia="en-GB"/>
-        </w:rPr>
-        <w:t xml:space="preserve">We want the user to have access to all the pages within two clicks. </w:t>
-      </w:r>
-      <w:r>
-        <w:rPr>
-          <w:rFonts w:ascii="Arial" w:hAnsi="Arial" w:cs="Arial"/>
-          <w:lang w:eastAsia="en-GB"/>
-        </w:rPr>
-        <w:t xml:space="preserve">Hence they can know more about us or contact us and then on a </w:t>
-      </w:r>
-      <w:r>
-        <w:rPr>
-          <w:rFonts w:ascii="Arial" w:hAnsi="Arial" w:cs="Arial"/>
-          <w:noProof/>
-          <w:lang w:eastAsia="en-GB"/>
-        </w:rPr>
-        <w:t>drop</w:t>
-      </w:r>
-      <w:r>
-        <w:rPr>
-          <w:rFonts w:ascii="Arial" w:hAnsi="Arial" w:cs="Arial"/>
-          <w:noProof/>
-          <w:lang w:eastAsia="en-GB"/>
-        </w:rPr>
-        <w:t>-</w:t>
-      </w:r>
-      <w:r>
-        <w:rPr>
-          <w:rFonts w:ascii="Arial" w:hAnsi="Arial" w:cs="Arial"/>
-          <w:noProof/>
-          <w:lang w:eastAsia="en-GB"/>
-        </w:rPr>
-        <w:t>down</w:t>
-      </w:r>
-      <w:r>
-        <w:rPr>
-          <w:rFonts w:ascii="Arial" w:hAnsi="Arial" w:cs="Arial"/>
-          <w:lang w:eastAsia="en-GB"/>
-        </w:rPr>
-        <w:t xml:space="preserve"> menu access the different web pages. If it were laid out in-line all at once, the user would be overwhelmed by the options, hence we would only want three options for the user to click or touch. </w:t>
+          <w:szCs w:val="20"/>
+        </w:rPr>
+        <w:fldChar w:fldCharType="begin"/>
+      </w:r>
+      <w:r>
+        <w:rPr>
+          <w:rFonts w:ascii="Arial" w:hAnsi="Arial" w:cs="Arial"/>
+          <w:szCs w:val="20"/>
+        </w:rPr>
+        <w:instrText xml:space="preserve"> SEQ Figure \* ARABIC </w:instrText>
+      </w:r>
+      <w:r>
+        <w:rPr>
+          <w:rFonts w:ascii="Arial" w:hAnsi="Arial" w:cs="Arial"/>
+          <w:szCs w:val="20"/>
+        </w:rPr>
+        <w:fldChar w:fldCharType="separate"/>
+      </w:r>
+      <w:r>
+        <w:rPr>
+          <w:rFonts w:ascii="Arial" w:hAnsi="Arial" w:cs="Arial"/>
+          <w:noProof/>
+          <w:szCs w:val="20"/>
+        </w:rPr>
+        <w:t>1</w:t>
+      </w:r>
+      <w:r>
+        <w:rPr>
+          <w:rFonts w:ascii="Arial" w:hAnsi="Arial" w:cs="Arial"/>
+          <w:szCs w:val="20"/>
+        </w:rPr>
+        <w:fldChar w:fldCharType="end"/>
+      </w:r>
+      <w:r>
+        <w:rPr>
+          <w:rFonts w:ascii="Arial" w:hAnsi="Arial" w:cs="Arial"/>
+          <w:szCs w:val="20"/>
+        </w:rPr>
+        <w:t xml:space="preserve"> </w:t>
+      </w:r>
+      <w:r>
+        <w:rPr>
+          <w:rFonts w:ascii="Arial" w:hAnsi="Arial" w:cs="Arial"/>
+          <w:szCs w:val="20"/>
+        </w:rPr>
+        <w:t>Figure</w:t>
+      </w:r>
+      <w:r>
+        <w:rPr>
+          <w:rFonts w:ascii="Arial" w:hAnsi="Arial" w:cs="Arial"/>
+          <w:szCs w:val="20"/>
+        </w:rPr>
+        <w:t>. Our Sitemap</w:t>
       </w:r>
     </w:p>
     <w:p>
@@ -329,98 +315,53 @@
         <w:spacing w:before="240"/>
         <w:rPr>
           <w:rFonts w:ascii="Arial" w:hAnsi="Arial" w:cs="Arial"/>
-          <w:color w:val="000000"/>
           <w:lang w:eastAsia="en-GB"/>
         </w:rPr>
       </w:pPr>
       <w:r>
         <w:rPr>
           <w:rFonts w:ascii="Arial" w:hAnsi="Arial" w:cs="Arial"/>
-          <w:color w:val="000000"/>
-          <w:lang w:eastAsia="en-GB"/>
-        </w:rPr>
-        <w:t>Regarding accessibility, we would</w:t>
-      </w:r>
-      <w:r>
-        <w:rPr>
-          <w:rFonts w:ascii="Arial" w:hAnsi="Arial" w:cs="Arial"/>
-          <w:color w:val="000000"/>
-          <w:lang w:eastAsia="en-GB"/>
-        </w:rPr>
-        <w:t xml:space="preserve"> include</w:t>
-      </w:r>
-      <w:r>
-        <w:rPr>
-          <w:rFonts w:ascii="Arial" w:hAnsi="Arial" w:cs="Arial"/>
-          <w:color w:val="000000"/>
-          <w:lang w:eastAsia="en-GB"/>
-        </w:rPr>
-        <w:t xml:space="preserve"> alt tags on all necessary images such that they can be read by a screen reader, our navigation bar is consistent across web pages both on mobile and desktop versions of </w:t>
-      </w:r>
-      <w:r>
-        <w:rPr>
-          <w:rFonts w:ascii="Arial" w:hAnsi="Arial" w:cs="Arial"/>
-          <w:color w:val="000000"/>
-          <w:lang w:eastAsia="en-GB"/>
-        </w:rPr>
-        <w:t>the website. Our pages would be</w:t>
-      </w:r>
-      <w:r>
-        <w:rPr>
-          <w:rFonts w:ascii="Arial" w:hAnsi="Arial" w:cs="Arial"/>
-          <w:color w:val="000000"/>
-          <w:lang w:eastAsia="en-GB"/>
-        </w:rPr>
-        <w:t xml:space="preserve"> meaningfully titled such that they convey the righ</w:t>
-      </w:r>
-      <w:r>
-        <w:rPr>
-          <w:rFonts w:ascii="Arial" w:hAnsi="Arial" w:cs="Arial"/>
-          <w:color w:val="000000"/>
-          <w:lang w:eastAsia="en-GB"/>
-        </w:rPr>
-        <w:t>t amount of information. We would use</w:t>
-      </w:r>
-      <w:r>
-        <w:rPr>
-          <w:rFonts w:ascii="Arial" w:hAnsi="Arial" w:cs="Arial"/>
-          <w:color w:val="000000"/>
-          <w:lang w:eastAsia="en-GB"/>
-        </w:rPr>
-        <w:t xml:space="preserve"> </w:t>
-      </w:r>
-      <w:r>
-        <w:rPr>
-          <w:rFonts w:ascii="Arial" w:hAnsi="Arial" w:cs="Arial"/>
-          <w:color w:val="000000"/>
-          <w:lang w:eastAsia="en-GB"/>
-        </w:rPr>
-        <w:t xml:space="preserve">a </w:t>
-      </w:r>
-      <w:r>
-        <w:rPr>
-          <w:rFonts w:ascii="Arial" w:hAnsi="Arial" w:cs="Arial"/>
-          <w:noProof/>
-          <w:color w:val="000000"/>
-          <w:lang w:eastAsia="en-GB"/>
-        </w:rPr>
-        <w:t>lower</w:t>
-      </w:r>
-      <w:r>
-        <w:rPr>
-          <w:rFonts w:ascii="Arial" w:hAnsi="Arial" w:cs="Arial"/>
-          <w:color w:val="000000"/>
-          <w:lang w:eastAsia="en-GB"/>
-        </w:rPr>
-        <w:t xml:space="preserve"> quality of images when using the site on mobile such that we don’t consume our users’ mobile data unnecessarily. </w:t>
-      </w:r>
-      <w:r>
-        <w:rPr>
-          <w:rFonts w:ascii="Arial" w:hAnsi="Arial" w:cs="Arial"/>
-          <w:color w:val="000000"/>
-          <w:lang w:eastAsia="en-GB"/>
-        </w:rPr>
-        <w:t>The font would be bigger on mobile so that users can read the website and the contrast between text and background will be checked by an accessibility checker so that the users can read the website without straining their eyes.</w:t>
+          <w:lang w:eastAsia="en-GB"/>
+        </w:rPr>
+        <w:t xml:space="preserve">We want the user to have access to all the pages within two clicks. </w:t>
+      </w:r>
+      <w:r>
+        <w:rPr>
+          <w:rFonts w:ascii="Arial" w:hAnsi="Arial" w:cs="Arial"/>
+          <w:lang w:eastAsia="en-GB"/>
+        </w:rPr>
+        <w:t xml:space="preserve">Hence they can know more about us or contact us and then on a </w:t>
+      </w:r>
+      <w:r>
+        <w:rPr>
+          <w:rFonts w:ascii="Arial" w:hAnsi="Arial" w:cs="Arial"/>
+          <w:noProof/>
+          <w:lang w:eastAsia="en-GB"/>
+        </w:rPr>
+        <w:t>drop</w:t>
+      </w:r>
+      <w:r>
+        <w:rPr>
+          <w:rFonts w:ascii="Arial" w:hAnsi="Arial" w:cs="Arial"/>
+          <w:noProof/>
+          <w:lang w:eastAsia="en-GB"/>
+        </w:rPr>
+        <w:t>-</w:t>
+      </w:r>
+      <w:r>
+        <w:rPr>
+          <w:rFonts w:ascii="Arial" w:hAnsi="Arial" w:cs="Arial"/>
+          <w:noProof/>
+          <w:lang w:eastAsia="en-GB"/>
+        </w:rPr>
+        <w:t>down</w:t>
+      </w:r>
+      <w:r>
+        <w:rPr>
+          <w:rFonts w:ascii="Arial" w:hAnsi="Arial" w:cs="Arial"/>
+          <w:lang w:eastAsia="en-GB"/>
+        </w:rPr>
+        <w:t xml:space="preserve"> menu access the different web pages. If it were laid out in-line all at once, the user would be overwhelmed by the options, hence we would only want three options for the user to click or touch. </w:t>
       </w:r>
     </w:p>
     <w:p>
@@ -438,6 +379,105 @@
           <w:color w:val="000000"/>
           <w:lang w:eastAsia="en-GB"/>
         </w:rPr>
+        <w:t>Regarding accessibility, we would</w:t>
+      </w:r>
+      <w:r>
+        <w:rPr>
+          <w:rFonts w:ascii="Arial" w:hAnsi="Arial" w:cs="Arial"/>
+          <w:color w:val="000000"/>
+          <w:lang w:eastAsia="en-GB"/>
+        </w:rPr>
+        <w:t xml:space="preserve"> include</w:t>
+      </w:r>
+      <w:r>
+        <w:rPr>
+          <w:rFonts w:ascii="Arial" w:hAnsi="Arial" w:cs="Arial"/>
+          <w:color w:val="000000"/>
+          <w:lang w:eastAsia="en-GB"/>
+        </w:rPr>
+        <w:t xml:space="preserve"> alt tags on all necessary images such that they can be read by a screen reader, our navigation bar is consistent across web pages both on mobile and desktop versions of </w:t>
+      </w:r>
+      <w:r>
+        <w:rPr>
+          <w:rFonts w:ascii="Arial" w:hAnsi="Arial" w:cs="Arial"/>
+          <w:color w:val="000000"/>
+          <w:lang w:eastAsia="en-GB"/>
+        </w:rPr>
+        <w:t>the website. Our pages would be</w:t>
+      </w:r>
+      <w:r>
+        <w:rPr>
+          <w:rFonts w:ascii="Arial" w:hAnsi="Arial" w:cs="Arial"/>
+          <w:color w:val="000000"/>
+          <w:lang w:eastAsia="en-GB"/>
+        </w:rPr>
+        <w:t xml:space="preserve"> meaningfully titled such that they convey the righ</w:t>
+      </w:r>
+      <w:r>
+        <w:rPr>
+          <w:rFonts w:ascii="Arial" w:hAnsi="Arial" w:cs="Arial"/>
+          <w:color w:val="000000"/>
+          <w:lang w:eastAsia="en-GB"/>
+        </w:rPr>
+        <w:t>t amount of information. We would use</w:t>
+      </w:r>
+      <w:r>
+        <w:rPr>
+          <w:rFonts w:ascii="Arial" w:hAnsi="Arial" w:cs="Arial"/>
+          <w:color w:val="000000"/>
+          <w:lang w:eastAsia="en-GB"/>
+        </w:rPr>
+        <w:t xml:space="preserve"> </w:t>
+      </w:r>
+      <w:r>
+        <w:rPr>
+          <w:rFonts w:ascii="Arial" w:hAnsi="Arial" w:cs="Arial"/>
+          <w:color w:val="000000"/>
+          <w:lang w:eastAsia="en-GB"/>
+        </w:rPr>
+        <w:t xml:space="preserve">a </w:t>
+      </w:r>
+      <w:r>
+        <w:rPr>
+          <w:rFonts w:ascii="Arial" w:hAnsi="Arial" w:cs="Arial"/>
+          <w:noProof/>
+          <w:color w:val="000000"/>
+          <w:lang w:eastAsia="en-GB"/>
+        </w:rPr>
+        <w:t>lower</w:t>
+      </w:r>
+      <w:r>
+        <w:rPr>
+          <w:rFonts w:ascii="Arial" w:hAnsi="Arial" w:cs="Arial"/>
+          <w:color w:val="000000"/>
+          <w:lang w:eastAsia="en-GB"/>
+        </w:rPr>
+        <w:t xml:space="preserve"> quality of images when using the site on mobile such that we don’t consume our users’ mobile data unnecessarily. </w:t>
+      </w:r>
+      <w:r>
+        <w:rPr>
+          <w:rFonts w:ascii="Arial" w:hAnsi="Arial" w:cs="Arial"/>
+          <w:color w:val="000000"/>
+          <w:lang w:eastAsia="en-GB"/>
+        </w:rPr>
+        <w:t>The font would be bigger on mobile so that users can read the website and the contrast between text and background will be checked by an accessibility checker so that the users can read the website without straining their eyes.</w:t>
+      </w:r>
+    </w:p>
+    <w:p>
+      <w:pPr>
+        <w:spacing w:before="240"/>
+        <w:rPr>
+          <w:rFonts w:ascii="Arial" w:hAnsi="Arial" w:cs="Arial"/>
+          <w:color w:val="000000"/>
+          <w:lang w:eastAsia="en-GB"/>
+        </w:rPr>
+      </w:pPr>
+      <w:r>
+        <w:rPr>
+          <w:rFonts w:ascii="Arial" w:hAnsi="Arial" w:cs="Arial"/>
+          <w:color w:val="000000"/>
+          <w:lang w:eastAsia="en-GB"/>
+        </w:rPr>
         <w:t>We had some legal issues as we</w:t>
       </w:r>
       <w:r>
@@ -463,35 +503,261 @@
           <w:color w:val="000000"/>
           <w:lang w:eastAsia="en-GB"/>
         </w:rPr>
-        <w:t xml:space="preserve"> of code from Google Maps documentation we needed to read about Apache License, Version2.0. Also, as we thought of using free icons from online marketplaces we needed to read about Creative Commons License and how to attribute them.</w:t>
-      </w:r>
-      <w:bookmarkStart w:id="0" w:name="_GoBack"/>
-      <w:bookmarkEnd w:id="0"/>
+        <w:t xml:space="preserve"> of code from Google Maps documentation we needed to re</w:t>
+      </w:r>
+      <w:r>
+        <w:rPr>
+          <w:rFonts w:ascii="Arial" w:hAnsi="Arial" w:cs="Arial"/>
+          <w:color w:val="000000"/>
+          <w:lang w:eastAsia="en-GB"/>
+        </w:rPr>
+        <w:t xml:space="preserve">ad about Apache License, Version </w:t>
+      </w:r>
+      <w:r>
+        <w:rPr>
+          <w:rFonts w:ascii="Arial" w:hAnsi="Arial" w:cs="Arial"/>
+          <w:color w:val="000000"/>
+          <w:lang w:eastAsia="en-GB"/>
+        </w:rPr>
+        <w:t>2.0. Also, as we thought of using free icons from online marketplaces we needed to read about Creative Commons License and how to attribute them.</w:t>
+      </w:r>
     </w:p>
     <w:p>
       <w:pPr>
-        <w:rPr>
-          <w:rFonts w:ascii="Arial" w:hAnsi="Arial" w:cs="Arial"/>
+        <w:spacing w:before="240"/>
+        <w:rPr>
+          <w:rFonts w:ascii="Arial" w:hAnsi="Arial" w:cs="Arial"/>
+          <w:color w:val="000000"/>
+          <w:lang w:eastAsia="en-GB"/>
         </w:rPr>
       </w:pPr>
       <w:r>
         <w:rPr>
+          <w:noProof/>
+        </w:rPr>
+        <w:lastRenderedPageBreak/>
+        <mc:AlternateContent>
+          <mc:Choice Requires="wps">
+            <w:drawing>
+              <wp:anchor distT="0" distB="0" distL="114300" distR="114300" simplePos="0" relativeHeight="251660288" behindDoc="0" locked="0" layoutInCell="1" allowOverlap="1" wp14:anchorId="6C7FE316" wp14:editId="54B08AA2">
+                <wp:simplePos x="0" y="0"/>
+                <wp:positionH relativeFrom="column">
+                  <wp:posOffset>523875</wp:posOffset>
+                </wp:positionH>
+                <wp:positionV relativeFrom="paragraph">
+                  <wp:posOffset>3885565</wp:posOffset>
+                </wp:positionV>
+                <wp:extent cx="2361565" cy="635"/>
+                <wp:effectExtent l="0" t="0" r="0" b="0"/>
+                <wp:wrapSquare wrapText="bothSides"/>
+                <wp:docPr id="1" name="Teksto laukas 1"/>
+                <wp:cNvGraphicFramePr/>
+                <a:graphic xmlns:a="http://schemas.openxmlformats.org/drawingml/2006/main">
+                  <a:graphicData uri="http://schemas.microsoft.com/office/word/2010/wordprocessingShape">
+                    <wps:wsp>
+                      <wps:cNvSpPr txBox="1"/>
+                      <wps:spPr>
+                        <a:xfrm>
+                          <a:off x="0" y="0"/>
+                          <a:ext cx="2361565" cy="635"/>
+                        </a:xfrm>
+                        <a:prstGeom prst="rect">
+                          <a:avLst/>
+                        </a:prstGeom>
+                        <a:solidFill>
+                          <a:prstClr val="white"/>
+                        </a:solidFill>
+                        <a:ln>
+                          <a:noFill/>
+                        </a:ln>
+                        <a:effectLst/>
+                      </wps:spPr>
+                      <wps:txbx>
+                        <w:txbxContent>
+                          <w:p>
+                            <w:pPr>
+                              <w:pStyle w:val="Antrat"/>
+                              <w:rPr>
+                                <w:rFonts w:ascii="Arial" w:hAnsi="Arial" w:cs="Arial"/>
+                                <w:noProof/>
+                                <w:sz w:val="24"/>
+                                <w:szCs w:val="24"/>
+                              </w:rPr>
+                            </w:pPr>
+                            <w:r>
+                              <w:rPr>
+                                <w:rFonts w:ascii="Arial" w:hAnsi="Arial" w:cs="Arial"/>
+                              </w:rPr>
+                              <w:fldChar w:fldCharType="begin"/>
+                            </w:r>
+                            <w:r>
+                              <w:rPr>
+                                <w:rFonts w:ascii="Arial" w:hAnsi="Arial" w:cs="Arial"/>
+                              </w:rPr>
+                              <w:instrText xml:space="preserve"> SEQ Figure \* ARABIC </w:instrText>
+                            </w:r>
+                            <w:r>
+                              <w:rPr>
+                                <w:rFonts w:ascii="Arial" w:hAnsi="Arial" w:cs="Arial"/>
+                              </w:rPr>
+                              <w:fldChar w:fldCharType="separate"/>
+                            </w:r>
+                            <w:r>
+                              <w:rPr>
+                                <w:rFonts w:ascii="Arial" w:hAnsi="Arial" w:cs="Arial"/>
+                                <w:noProof/>
+                              </w:rPr>
+                              <w:t>2</w:t>
+                            </w:r>
+                            <w:r>
+                              <w:rPr>
+                                <w:rFonts w:ascii="Arial" w:hAnsi="Arial" w:cs="Arial"/>
+                              </w:rPr>
+                              <w:fldChar w:fldCharType="end"/>
+                            </w:r>
+                            <w:r>
+                              <w:rPr>
+                                <w:rFonts w:ascii="Arial" w:hAnsi="Arial" w:cs="Arial"/>
+                              </w:rPr>
+                              <w:t xml:space="preserve"> </w:t>
+                            </w:r>
+                            <w:r>
+                              <w:rPr>
+                                <w:rFonts w:ascii="Arial" w:hAnsi="Arial" w:cs="Arial"/>
+                              </w:rPr>
+                              <w:t>Figure</w:t>
+                            </w:r>
+                            <w:r>
+                              <w:rPr>
+                                <w:rFonts w:ascii="Arial" w:hAnsi="Arial" w:cs="Arial"/>
+                              </w:rPr>
+                              <w:t>. Our quick De</w:t>
+                            </w:r>
+                            <w:bookmarkStart w:id="0" w:name="_GoBack"/>
+                            <w:bookmarkEnd w:id="0"/>
+                            <w:r>
+                              <w:rPr>
+                                <w:rFonts w:ascii="Arial" w:hAnsi="Arial" w:cs="Arial"/>
+                              </w:rPr>
+                              <w:t>sign Mock-ups</w:t>
+                            </w:r>
+                          </w:p>
+                        </w:txbxContent>
+                      </wps:txbx>
+                      <wps:bodyPr rot="0" spcFirstLastPara="0" vertOverflow="overflow" horzOverflow="overflow" vert="horz" wrap="square" lIns="0" tIns="0" rIns="0" bIns="0" numCol="1" spcCol="0" rtlCol="0" fromWordArt="0" anchor="t" anchorCtr="0" forceAA="0" compatLnSpc="1">
+                        <a:prstTxWarp prst="textNoShape">
+                          <a:avLst/>
+                        </a:prstTxWarp>
+                        <a:spAutoFit/>
+                      </wps:bodyPr>
+                    </wps:wsp>
+                  </a:graphicData>
+                </a:graphic>
+              </wp:anchor>
+            </w:drawing>
+          </mc:Choice>
+          <mc:Fallback>
+            <w:pict>
+              <v:shapetype w14:anchorId="6C7FE316" id="_x0000_t202" coordsize="21600,21600" o:spt="202" path="m,l,21600r21600,l21600,xe">
+                <v:stroke joinstyle="miter"/>
+                <v:path gradientshapeok="t" o:connecttype="rect"/>
+              </v:shapetype>
+              <v:shape id="Teksto laukas 1" o:spid="_x0000_s1026" type="#_x0000_t202" style="position:absolute;margin-left:41.25pt;margin-top:305.95pt;width:185.95pt;height:.05pt;z-index:251660288;visibility:visible;mso-wrap-style:square;mso-wrap-distance-left:9pt;mso-wrap-distance-top:0;mso-wrap-distance-right:9pt;mso-wrap-distance-bottom:0;mso-position-horizontal:absolute;mso-position-horizontal-relative:text;mso-position-vertical:absolute;mso-position-vertical-relative:text;v-text-anchor:top" o:gfxdata="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" stroked="f">
+                <v:textbox style="mso-fit-shape-to-text:t" inset="0,0,0,0">
+                  <w:txbxContent>
+                    <w:p>
+                      <w:pPr>
+                        <w:pStyle w:val="Antrat"/>
+                        <w:rPr>
+                          <w:rFonts w:ascii="Arial" w:hAnsi="Arial" w:cs="Arial"/>
+                          <w:noProof/>
+                          <w:sz w:val="24"/>
+                          <w:szCs w:val="24"/>
+                        </w:rPr>
+                      </w:pPr>
+                      <w:r>
+                        <w:rPr>
+                          <w:rFonts w:ascii="Arial" w:hAnsi="Arial" w:cs="Arial"/>
+                        </w:rPr>
+                        <w:fldChar w:fldCharType="begin"/>
+                      </w:r>
+                      <w:r>
+                        <w:rPr>
+                          <w:rFonts w:ascii="Arial" w:hAnsi="Arial" w:cs="Arial"/>
+                        </w:rPr>
+                        <w:instrText xml:space="preserve"> SEQ Figure \* ARABIC </w:instrText>
+                      </w:r>
+                      <w:r>
+                        <w:rPr>
+                          <w:rFonts w:ascii="Arial" w:hAnsi="Arial" w:cs="Arial"/>
+                        </w:rPr>
+                        <w:fldChar w:fldCharType="separate"/>
+                      </w:r>
+                      <w:r>
+                        <w:rPr>
+                          <w:rFonts w:ascii="Arial" w:hAnsi="Arial" w:cs="Arial"/>
+                          <w:noProof/>
+                        </w:rPr>
+                        <w:t>2</w:t>
+                      </w:r>
+                      <w:r>
+                        <w:rPr>
+                          <w:rFonts w:ascii="Arial" w:hAnsi="Arial" w:cs="Arial"/>
+                        </w:rPr>
+                        <w:fldChar w:fldCharType="end"/>
+                      </w:r>
+                      <w:r>
+                        <w:rPr>
+                          <w:rFonts w:ascii="Arial" w:hAnsi="Arial" w:cs="Arial"/>
+                        </w:rPr>
+                        <w:t xml:space="preserve"> </w:t>
+                      </w:r>
+                      <w:r>
+                        <w:rPr>
+                          <w:rFonts w:ascii="Arial" w:hAnsi="Arial" w:cs="Arial"/>
+                        </w:rPr>
+                        <w:t>Figure</w:t>
+                      </w:r>
+                      <w:r>
+                        <w:rPr>
+                          <w:rFonts w:ascii="Arial" w:hAnsi="Arial" w:cs="Arial"/>
+                        </w:rPr>
+                        <w:t>. Our quick De</w:t>
+                      </w:r>
+                      <w:bookmarkStart w:id="1" w:name="_GoBack"/>
+                      <w:bookmarkEnd w:id="1"/>
+                      <w:r>
+                        <w:rPr>
+                          <w:rFonts w:ascii="Arial" w:hAnsi="Arial" w:cs="Arial"/>
+                        </w:rPr>
+                        <w:t>sign Mock-ups</w:t>
+                      </w:r>
+                    </w:p>
+                  </w:txbxContent>
+                </v:textbox>
+                <w10:wrap type="square"/>
+              </v:shape>
+            </w:pict>
+          </mc:Fallback>
+        </mc:AlternateContent>
+      </w:r>
+      <w:r>
+        <w:rPr>
           <w:rFonts w:ascii="Arial" w:hAnsi="Arial" w:cs="Arial"/>
           <w:noProof/>
           <w:lang w:val="en-US"/>
         </w:rPr>
-        <w:lastRenderedPageBreak/>
         <w:drawing>
-          <wp:anchor distT="0" distB="0" distL="114300" distR="114300" simplePos="0" relativeHeight="251658240" behindDoc="0" locked="0" layoutInCell="1" allowOverlap="1" wp14:anchorId="35BB4A59" wp14:editId="6D1FF612">
+          <wp:anchor distT="0" distB="0" distL="114300" distR="114300" simplePos="0" relativeHeight="251658240" behindDoc="0" locked="0" layoutInCell="1" allowOverlap="1" wp14:anchorId="35BB4A59" wp14:editId="305F0211">
             <wp:simplePos x="0" y="0"/>
             <wp:positionH relativeFrom="column">
-              <wp:posOffset>510540</wp:posOffset>
+              <wp:posOffset>523875</wp:posOffset>
             </wp:positionH>
             <wp:positionV relativeFrom="paragraph">
-              <wp:posOffset>226060</wp:posOffset>
+              <wp:posOffset>228600</wp:posOffset>
             </wp:positionV>
-            <wp:extent cx="2550795" cy="3888740"/>
-            <wp:effectExtent l="0" t="0" r="0" b="0"/>
+            <wp:extent cx="2361756" cy="3600000"/>
+            <wp:effectExtent l="0" t="0" r="635" b="635"/>
             <wp:wrapSquare wrapText="bothSides"/>
             <wp:docPr id="3" name="Picture 3"/>
             <wp:cNvGraphicFramePr>
@@ -502,66 +768,6 @@
                 <pic:pic xmlns:pic="http://schemas.openxmlformats.org/drawingml/2006/picture">
                   <pic:nvPicPr>
                     <pic:cNvPr id="3" name="COM1008 Home Page.png"/>
-                    <pic:cNvPicPr/>
-                  </pic:nvPicPr>
-                  <pic:blipFill>
-                    <a:blip r:embed="rId7" cstate="print">
-                      <a:extLst>
-                        <a:ext uri="{28A0092B-C50C-407E-A947-70E740481C1C}">
-                          <a14:useLocalDpi xmlns:a14="http://schemas.microsoft.com/office/drawing/2010/main" val="0"/>
-                        </a:ext>
-                      </a:extLst>
-                    </a:blip>
-                    <a:stretch>
-                      <a:fillRect/>
-                    </a:stretch>
-                  </pic:blipFill>
-                  <pic:spPr>
-                    <a:xfrm>
-                      <a:off x="0" y="0"/>
-                      <a:ext cx="2550795" cy="3888740"/>
-                    </a:xfrm>
-                    <a:prstGeom prst="rect">
-                      <a:avLst/>
-                    </a:prstGeom>
-                  </pic:spPr>
-                </pic:pic>
-              </a:graphicData>
-            </a:graphic>
-          </wp:anchor>
-        </w:drawing>
-      </w:r>
-      <w:r>
-        <w:rPr>
-          <w:rFonts w:ascii="Arial" w:hAnsi="Arial" w:cs="Arial"/>
-        </w:rPr>
-        <w:t>Design Mock-ups:</w:t>
-      </w:r>
-      <w:r>
-        <w:rPr>
-          <w:rFonts w:ascii="Arial" w:hAnsi="Arial" w:cs="Arial"/>
-        </w:rPr>
-        <w:br w:type="textWrapping" w:clear="all"/>
-      </w:r>
-      <w:r>
-        <w:rPr>
-          <w:rFonts w:ascii="Arial" w:hAnsi="Arial" w:cs="Arial"/>
-          <w:noProof/>
-          <w:lang w:val="en-US"/>
-        </w:rPr>
-        <w:drawing>
-          <wp:inline distT="0" distB="0" distL="0" distR="0" wp14:anchorId="7E300426" wp14:editId="131C3080">
-            <wp:extent cx="1564157" cy="3886032"/>
-            <wp:effectExtent l="0" t="0" r="10795" b="635"/>
-            <wp:docPr id="4" name="Picture 4"/>
-            <wp:cNvGraphicFramePr>
-              <a:graphicFrameLocks xmlns:a="http://schemas.openxmlformats.org/drawingml/2006/main" noChangeAspect="1"/>
-            </wp:cNvGraphicFramePr>
-            <a:graphic xmlns:a="http://schemas.openxmlformats.org/drawingml/2006/main">
-              <a:graphicData uri="http://schemas.openxmlformats.org/drawingml/2006/picture">
-                <pic:pic xmlns:pic="http://schemas.openxmlformats.org/drawingml/2006/picture">
-                  <pic:nvPicPr>
-                    <pic:cNvPr id="4" name="COM1008 Mobile home.png"/>
                     <pic:cNvPicPr/>
                   </pic:nvPicPr>
                   <pic:blipFill>
@@ -579,7 +785,67 @@
                   <pic:spPr>
                     <a:xfrm>
                       <a:off x="0" y="0"/>
-                      <a:ext cx="1593839" cy="3959774"/>
+                      <a:ext cx="2361756" cy="3600000"/>
+                    </a:xfrm>
+                    <a:prstGeom prst="rect">
+                      <a:avLst/>
+                    </a:prstGeom>
+                  </pic:spPr>
+                </pic:pic>
+              </a:graphicData>
+            </a:graphic>
+            <wp14:sizeRelH relativeFrom="margin">
+              <wp14:pctWidth>0</wp14:pctWidth>
+            </wp14:sizeRelH>
+            <wp14:sizeRelV relativeFrom="margin">
+              <wp14:pctHeight>0</wp14:pctHeight>
+            </wp14:sizeRelV>
+          </wp:anchor>
+        </w:drawing>
+      </w:r>
+      <w:r>
+        <w:rPr>
+          <w:rFonts w:ascii="Arial" w:hAnsi="Arial" w:cs="Arial"/>
+        </w:rPr>
+        <w:br w:type="textWrapping" w:clear="all"/>
+      </w:r>
+      <w:r>
+        <w:rPr>
+          <w:rFonts w:ascii="Arial" w:hAnsi="Arial" w:cs="Arial"/>
+          <w:noProof/>
+          <w:lang w:val="en-US"/>
+        </w:rPr>
+        <w:drawing>
+          <wp:inline distT="0" distB="0" distL="0" distR="0" wp14:anchorId="7E300426" wp14:editId="5CC8E6EF">
+            <wp:extent cx="1471956" cy="3656965"/>
+            <wp:effectExtent l="0" t="0" r="0" b="635"/>
+            <wp:docPr id="4" name="Picture 4"/>
+            <wp:cNvGraphicFramePr>
+              <a:graphicFrameLocks xmlns:a="http://schemas.openxmlformats.org/drawingml/2006/main" noChangeAspect="1"/>
+            </wp:cNvGraphicFramePr>
+            <a:graphic xmlns:a="http://schemas.openxmlformats.org/drawingml/2006/main">
+              <a:graphicData uri="http://schemas.openxmlformats.org/drawingml/2006/picture">
+                <pic:pic xmlns:pic="http://schemas.openxmlformats.org/drawingml/2006/picture">
+                  <pic:nvPicPr>
+                    <pic:cNvPr id="4" name="COM1008 Mobile home.png"/>
+                    <pic:cNvPicPr/>
+                  </pic:nvPicPr>
+                  <pic:blipFill>
+                    <a:blip r:embed="rId9" cstate="print">
+                      <a:extLst>
+                        <a:ext uri="{28A0092B-C50C-407E-A947-70E740481C1C}">
+                          <a14:useLocalDpi xmlns:a14="http://schemas.microsoft.com/office/drawing/2010/main" val="0"/>
+                        </a:ext>
+                      </a:extLst>
+                    </a:blip>
+                    <a:stretch>
+                      <a:fillRect/>
+                    </a:stretch>
+                  </pic:blipFill>
+                  <pic:spPr>
+                    <a:xfrm>
+                      <a:off x="0" y="0"/>
+                      <a:ext cx="1473188" cy="3660026"/>
                     </a:xfrm>
                     <a:prstGeom prst="rect">
                       <a:avLst/>
@@ -594,7 +860,6 @@
     </w:p>
     <w:p>
       <w:pPr>
-        <w:spacing w:before="240"/>
         <w:rPr>
           <w:rFonts w:ascii="Arial" w:hAnsi="Arial" w:cs="Arial"/>
         </w:rPr>
@@ -602,11 +867,17 @@
     </w:p>
     <w:p>
       <w:pPr>
-        <w:spacing w:before="240"/>
         <w:rPr>
           <w:rFonts w:ascii="Arial" w:hAnsi="Arial" w:cs="Arial"/>
         </w:rPr>
       </w:pPr>
+    </w:p>
+    <w:p>
+      <w:pPr>
+        <w:rPr>
+          <w:rFonts w:ascii="Arial" w:hAnsi="Arial" w:cs="Arial"/>
+        </w:rPr>
+      </w:pPr>
       <w:r>
         <w:rPr>
           <w:rFonts w:ascii="Arial" w:hAnsi="Arial" w:cs="Arial"/>
@@ -635,21 +906,7 @@
         <w:rPr>
           <w:rFonts w:ascii="Arial" w:hAnsi="Arial" w:cs="Arial"/>
         </w:rPr>
-        <w:t xml:space="preserve"> an appropriate font. </w:t>
-      </w:r>
-      <w:proofErr w:type="spellStart"/>
-      <w:r>
-        <w:rPr>
-          <w:rFonts w:ascii="Arial" w:hAnsi="Arial" w:cs="Arial"/>
-        </w:rPr>
-        <w:t>Comfortaa</w:t>
-      </w:r>
-      <w:proofErr w:type="spellEnd"/>
-      <w:r>
-        <w:rPr>
-          <w:rFonts w:ascii="Arial" w:hAnsi="Arial" w:cs="Arial"/>
-        </w:rPr>
-        <w:t xml:space="preserve"> is a very ‘round’</w:t>
+        <w:t xml:space="preserve"> an appropriate font. Comfortaa is a very ‘round’</w:t>
       </w:r>
       <w:r>
         <w:rPr>
@@ -777,14 +1034,12 @@
         </w:rPr>
         <w:t xml:space="preserve"> the home page because we wouldn’t want users to go searching for it. The map would also run if </w:t>
       </w:r>
-      <w:proofErr w:type="spellStart"/>
-      <w:r>
-        <w:rPr>
-          <w:rFonts w:ascii="Arial" w:hAnsi="Arial" w:cs="Arial"/>
-        </w:rPr>
-        <w:t>javascript</w:t>
-      </w:r>
-      <w:proofErr w:type="spellEnd"/>
+      <w:r>
+        <w:rPr>
+          <w:rFonts w:ascii="Arial" w:hAnsi="Arial" w:cs="Arial"/>
+        </w:rPr>
+        <w:t>JavaScript</w:t>
+      </w:r>
       <w:r>
         <w:rPr>
           <w:rFonts w:ascii="Arial" w:hAnsi="Arial" w:cs="Arial"/>
@@ -918,28 +1173,30 @@
         </w:rPr>
         <w:t xml:space="preserve">We took a look at all the possible different navigation systems for mobile presented by </w:t>
       </w:r>
-      <w:proofErr w:type="gramStart"/>
-      <w:r>
-        <w:rPr>
-          <w:rFonts w:ascii="Arial" w:hAnsi="Arial" w:cs="Arial"/>
-        </w:rPr>
-        <w:t>Saran(</w:t>
-      </w:r>
-      <w:proofErr w:type="gramEnd"/>
-      <w:r>
-        <w:rPr>
-          <w:rFonts w:ascii="Arial" w:hAnsi="Arial" w:cs="Arial"/>
-        </w:rPr>
-        <w:t xml:space="preserve">2015) and we decided that we would do a simple drop-down menu for mobile using </w:t>
-      </w:r>
-      <w:proofErr w:type="spellStart"/>
-      <w:r>
-        <w:rPr>
-          <w:rFonts w:ascii="Arial" w:hAnsi="Arial" w:cs="Arial"/>
-        </w:rPr>
-        <w:t>javascript</w:t>
-      </w:r>
-      <w:proofErr w:type="spellEnd"/>
+      <w:r>
+        <w:rPr>
+          <w:rFonts w:ascii="Arial" w:hAnsi="Arial" w:cs="Arial"/>
+        </w:rPr>
+        <w:t>Saran (</w:t>
+      </w:r>
+      <w:r>
+        <w:rPr>
+          <w:rFonts w:ascii="Arial" w:hAnsi="Arial" w:cs="Arial"/>
+        </w:rPr>
+        <w:t xml:space="preserve">2015) </w:t>
+      </w:r>
+      <w:r>
+        <w:rPr>
+          <w:rFonts w:ascii="Arial" w:hAnsi="Arial" w:cs="Arial"/>
+        </w:rPr>
+        <w:t xml:space="preserve">and we decided that we would do a simple drop-down menu for mobile using </w:t>
+      </w:r>
+      <w:r>
+        <w:rPr>
+          <w:rFonts w:ascii="Arial" w:hAnsi="Arial" w:cs="Arial"/>
+        </w:rPr>
+        <w:t>JavaScript</w:t>
+      </w:r>
       <w:r>
         <w:rPr>
           <w:rFonts w:ascii="Arial" w:hAnsi="Arial" w:cs="Arial"/>
@@ -968,6 +1225,12 @@
       <w:r>
         <w:rPr>
           <w:rFonts w:ascii="Arial" w:hAnsi="Arial" w:cs="Arial"/>
+        </w:rPr>
+        <w:t xml:space="preserve">the </w:t>
+      </w:r>
+      <w:r>
+        <w:rPr>
+          <w:rFonts w:ascii="Arial" w:hAnsi="Arial" w:cs="Arial"/>
           <w:noProof/>
         </w:rPr>
         <w:t>drop-down</w:t>
@@ -1038,14 +1301,7 @@
         <w:rPr>
           <w:rFonts w:ascii="Arial" w:hAnsi="Arial" w:cs="Arial"/>
         </w:rPr>
-        <w:t xml:space="preserve">we would remove one or two </w:t>
-      </w:r>
-      <w:r>
-        <w:rPr>
-          <w:rFonts w:ascii="Arial" w:hAnsi="Arial" w:cs="Arial"/>
-        </w:rPr>
-        <w:lastRenderedPageBreak/>
-        <w:t xml:space="preserve">menu options from the drop down menu and place it in-line to a shorter dropdown menu so that we can reuse the </w:t>
+        <w:t xml:space="preserve">we would remove one or two menu options from the drop down menu and place it in-line to a shorter dropdown menu so that we can reuse the </w:t>
       </w:r>
       <w:r>
         <w:rPr>
@@ -1105,16 +1361,8 @@
         <w:rPr>
           <w:rFonts w:ascii="Arial" w:hAnsi="Arial" w:cs="Arial"/>
         </w:rPr>
-        <w:t>Saran.</w:t>
-      </w:r>
-      <w:proofErr w:type="gramStart"/>
-      <w:r>
-        <w:rPr>
-          <w:rFonts w:ascii="Arial" w:hAnsi="Arial" w:cs="Arial"/>
-        </w:rPr>
-        <w:t>,(</w:t>
-      </w:r>
-      <w:proofErr w:type="gramEnd"/>
+        <w:t>Saran, (</w:t>
+      </w:r>
       <w:r>
         <w:rPr>
           <w:rFonts w:ascii="Arial" w:hAnsi="Arial" w:cs="Arial"/>
@@ -1131,35 +1379,7 @@
         <w:rPr>
           <w:rFonts w:ascii="Arial" w:hAnsi="Arial" w:cs="Arial"/>
         </w:rPr>
-        <w:t>(Examples and Codes</w:t>
-      </w:r>
-      <w:proofErr w:type="gramStart"/>
-      <w:r>
-        <w:rPr>
-          <w:rFonts w:ascii="Arial" w:hAnsi="Arial" w:cs="Arial"/>
-        </w:rPr>
-        <w:t>)[</w:t>
-      </w:r>
-      <w:proofErr w:type="gramEnd"/>
-      <w:r>
-        <w:rPr>
-          <w:rFonts w:ascii="Arial" w:hAnsi="Arial" w:cs="Arial"/>
-        </w:rPr>
-        <w:t xml:space="preserve">online].  </w:t>
-      </w:r>
-      <w:proofErr w:type="spellStart"/>
-      <w:r>
-        <w:rPr>
-          <w:rFonts w:ascii="Arial" w:hAnsi="Arial" w:cs="Arial"/>
-        </w:rPr>
-        <w:t>Sanwebe</w:t>
-      </w:r>
-      <w:proofErr w:type="spellEnd"/>
-      <w:r>
-        <w:rPr>
-          <w:rFonts w:ascii="Arial" w:hAnsi="Arial" w:cs="Arial"/>
-        </w:rPr>
-        <w:t xml:space="preserve">. [Viewed 19 October 2018]. Available from: </w:t>
+        <w:t xml:space="preserve">(Examples and Codes)[online].  Sanwebe. [Viewed 19 October 2018]. Available from: </w:t>
       </w:r>
       <w:r>
         <w:rPr>
@@ -1176,7 +1396,7 @@
       </w:pPr>
     </w:p>
     <w:sectPr>
-      <w:headerReference w:type="default" r:id="rId9"/>
+      <w:headerReference w:type="default" r:id="rId10"/>
       <w:pgSz w:w="11900" w:h="16840"/>
       <w:pgMar w:top="1440" w:right="1440" w:bottom="1440" w:left="1440" w:header="708" w:footer="708" w:gutter="0"/>
       <w:cols w:space="708"/>
@@ -1233,38 +1453,18 @@
         <w:lang w:val="lt-LT"/>
       </w:rPr>
     </w:pPr>
-    <w:proofErr w:type="spellStart"/>
     <w:r>
-      <w:t>Manas</w:t>
+      <w:t>Manas Sarpatwar</w:t>
     </w:r>
-    <w:proofErr w:type="spellEnd"/>
-    <w:r>
-      <w:t xml:space="preserve"> </w:t>
-    </w:r>
-    <w:proofErr w:type="spellStart"/>
-    <w:r>
-      <w:t>Sarpatwar</w:t>
-    </w:r>
-    <w:proofErr w:type="spellEnd"/>
     <w:r>
       <w:rPr>
         <w:lang w:val="lt-LT"/>
       </w:rPr>
       <w:t xml:space="preserve">, </w:t>
     </w:r>
-    <w:proofErr w:type="spellStart"/>
     <w:r>
-      <w:t>Simonas</w:t>
+      <w:t>Simonas Petkevičius</w:t>
     </w:r>
-    <w:proofErr w:type="spellEnd"/>
-    <w:r>
-      <w:t xml:space="preserve"> </w:t>
-    </w:r>
-    <w:proofErr w:type="spellStart"/>
-    <w:r>
-      <w:t>Petkevičius</w:t>
-    </w:r>
-    <w:proofErr w:type="spellEnd"/>
   </w:p>
   <w:p>
     <w:pPr>
@@ -1748,6 +1948,114 @@
     <w:uiPriority w:val="99"/>
     <w:rsid w:val="000073EE"/>
   </w:style>
+  <w:style w:type="character" w:styleId="Emfaz">
+    <w:name w:val="Emphasis"/>
+    <w:basedOn w:val="Numatytasispastraiposriftas"/>
+    <w:uiPriority w:val="20"/>
+    <w:qFormat/>
+    <w:rsid w:val="00065C01"/>
+    <w:rPr>
+      <w:i/>
+      <w:iCs/>
+    </w:rPr>
+  </w:style>
+  <w:style w:type="paragraph" w:styleId="Antrat">
+    <w:name w:val="caption"/>
+    <w:basedOn w:val="prastasis"/>
+    <w:next w:val="prastasis"/>
+    <w:uiPriority w:val="35"/>
+    <w:unhideWhenUsed/>
+    <w:qFormat/>
+    <w:rsid w:val="00065C01"/>
+    <w:pPr>
+      <w:spacing w:after="200"/>
+    </w:pPr>
+    <w:rPr>
+      <w:i/>
+      <w:iCs/>
+      <w:color w:val="44546A" w:themeColor="text2"/>
+      <w:sz w:val="18"/>
+      <w:szCs w:val="18"/>
+    </w:rPr>
+  </w:style>
+  <w:style w:type="paragraph" w:styleId="Puslapioinaostekstas">
+    <w:name w:val="footnote text"/>
+    <w:basedOn w:val="prastasis"/>
+    <w:link w:val="PuslapioinaostekstasDiagrama"/>
+    <w:uiPriority w:val="99"/>
+    <w:semiHidden/>
+    <w:unhideWhenUsed/>
+    <w:rsid w:val="00065C01"/>
+    <w:rPr>
+      <w:sz w:val="20"/>
+      <w:szCs w:val="20"/>
+    </w:rPr>
+  </w:style>
+  <w:style w:type="character" w:customStyle="1" w:styleId="PuslapioinaostekstasDiagrama">
+    <w:name w:val="Puslapio išnašos tekstas Diagrama"/>
+    <w:basedOn w:val="Numatytasispastraiposriftas"/>
+    <w:link w:val="Puslapioinaostekstas"/>
+    <w:uiPriority w:val="99"/>
+    <w:semiHidden/>
+    <w:rsid w:val="00065C01"/>
+    <w:rPr>
+      <w:sz w:val="20"/>
+      <w:szCs w:val="20"/>
+    </w:rPr>
+  </w:style>
+  <w:style w:type="character" w:styleId="Puslapioinaosnuoroda">
+    <w:name w:val="footnote reference"/>
+    <w:basedOn w:val="Numatytasispastraiposriftas"/>
+    <w:uiPriority w:val="99"/>
+    <w:semiHidden/>
+    <w:unhideWhenUsed/>
+    <w:rsid w:val="00065C01"/>
+    <w:rPr>
+      <w:vertAlign w:val="superscript"/>
+    </w:rPr>
+  </w:style>
+  <w:style w:type="paragraph" w:styleId="Indeksas1">
+    <w:name w:val="index 1"/>
+    <w:basedOn w:val="prastasis"/>
+    <w:next w:val="prastasis"/>
+    <w:autoRedefine/>
+    <w:uiPriority w:val="99"/>
+    <w:semiHidden/>
+    <w:unhideWhenUsed/>
+    <w:rsid w:val="00065C01"/>
+    <w:pPr>
+      <w:ind w:left="240" w:hanging="240"/>
+    </w:pPr>
+  </w:style>
+  <w:style w:type="paragraph" w:styleId="Literatrossraoantrat">
+    <w:name w:val="toa heading"/>
+    <w:basedOn w:val="prastasis"/>
+    <w:next w:val="prastasis"/>
+    <w:uiPriority w:val="99"/>
+    <w:semiHidden/>
+    <w:unhideWhenUsed/>
+    <w:rsid w:val="00065C01"/>
+    <w:pPr>
+      <w:spacing w:before="120"/>
+    </w:pPr>
+    <w:rPr>
+      <w:rFonts w:asciiTheme="majorHAnsi" w:eastAsiaTheme="majorEastAsia" w:hAnsiTheme="majorHAnsi" w:cstheme="majorBidi"/>
+      <w:b/>
+      <w:bCs/>
+    </w:rPr>
+  </w:style>
+  <w:style w:type="paragraph" w:styleId="Literatra">
+    <w:name w:val="table of authorities"/>
+    <w:basedOn w:val="prastasis"/>
+    <w:next w:val="prastasis"/>
+    <w:uiPriority w:val="99"/>
+    <w:semiHidden/>
+    <w:unhideWhenUsed/>
+    <w:rsid w:val="00065C01"/>
+    <w:pPr>
+      <w:ind w:left="240" w:hanging="240"/>
+    </w:pPr>
+  </w:style>
 </w:styles>
 </file>
 
@@ -2010,4 +2318,16 @@
     </a:ext>
   </a:extLst>
 </a:theme>
+</file>
+
+<file path=customXml/item1.xml><?xml version="1.0" encoding="utf-8"?>
+<b:Sources xmlns:b="http://schemas.openxmlformats.org/officeDocument/2006/bibliography" xmlns="http://schemas.openxmlformats.org/officeDocument/2006/bibliography" SelectedStyle="\APASixthEditionOfficeOnline.xsl" StyleName="APA" Version="6"/>
+</file>
+
+<file path=customXml/itemProps1.xml><?xml version="1.0" encoding="utf-8"?>
+<ds:datastoreItem xmlns:ds="http://schemas.openxmlformats.org/officeDocument/2006/customXml" ds:itemID="{68AE463C-DA7D-4C5E-A163-513BBA576D1D}">
+  <ds:schemaRefs>
+    <ds:schemaRef ds:uri="http://schemas.openxmlformats.org/officeDocument/2006/bibliography"/>
+  </ds:schemaRefs>
+</ds:datastoreItem>
 </file>
</xml_diff>

<commit_message>
Added label info = ""
</commit_message>
<xml_diff>
--- a/Design.docx
+++ b/Design.docx
@@ -1,6 +1,6 @@
 
 <file path=word/document.xml><?xml version="1.0" encoding="utf-8"?>
-<w:document xmlns:wpc="http://schemas.microsoft.com/office/word/2010/wordprocessingCanvas" xmlns:mc="http://schemas.openxmlformats.org/markup-compatibility/2006" xmlns:o="urn:schemas-microsoft-com:office:office" xmlns:r="http://schemas.openxmlformats.org/officeDocument/2006/relationships" xmlns:m="http://schemas.openxmlformats.org/officeDocument/2006/math" xmlns:v="urn:schemas-microsoft-com:vml" xmlns:wp14="http://schemas.microsoft.com/office/word/2010/wordprocessingDrawing" xmlns:wp="http://schemas.openxmlformats.org/drawingml/2006/wordprocessingDrawing" xmlns:w10="urn:schemas-microsoft-com:office:word" xmlns:w="http://schemas.openxmlformats.org/wordprocessingml/2006/main" xmlns:w14="http://schemas.microsoft.com/office/word/2010/wordml" xmlns:w15="http://schemas.microsoft.com/office/word/2012/wordml" xmlns:wpg="http://schemas.microsoft.com/office/word/2010/wordprocessingGroup" xmlns:wpi="http://schemas.microsoft.com/office/word/2010/wordprocessingInk" xmlns:wne="http://schemas.microsoft.com/office/word/2006/wordml" xmlns:wps="http://schemas.microsoft.com/office/word/2010/wordprocessingShape" mc:Ignorable="w14 w15 wp14">
+<w:document xmlns:wpc="http://schemas.microsoft.com/office/word/2010/wordprocessingCanvas" xmlns:mo="http://schemas.microsoft.com/office/mac/office/2008/main" xmlns:mc="http://schemas.openxmlformats.org/markup-compatibility/2006" xmlns:mv="urn:schemas-microsoft-com:mac:vml" xmlns:o="urn:schemas-microsoft-com:office:office" xmlns:r="http://schemas.openxmlformats.org/officeDocument/2006/relationships" xmlns:m="http://schemas.openxmlformats.org/officeDocument/2006/math" xmlns:v="urn:schemas-microsoft-com:vml" xmlns:wp14="http://schemas.microsoft.com/office/word/2010/wordprocessingDrawing" xmlns:wp="http://schemas.openxmlformats.org/drawingml/2006/wordprocessingDrawing" xmlns:w10="urn:schemas-microsoft-com:office:word" xmlns:w="http://schemas.openxmlformats.org/wordprocessingml/2006/main" xmlns:w14="http://schemas.microsoft.com/office/word/2010/wordml" xmlns:w15="http://schemas.microsoft.com/office/word/2012/wordml" xmlns:wpg="http://schemas.microsoft.com/office/word/2010/wordprocessingGroup" xmlns:wpi="http://schemas.microsoft.com/office/word/2010/wordprocessingInk" xmlns:wne="http://schemas.microsoft.com/office/word/2006/wordml" xmlns:wps="http://schemas.microsoft.com/office/word/2010/wordprocessingShape" mc:Ignorable="w14 w15 wp14">
   <w:body>
     <w:p>
       <w:pPr>
@@ -10,7 +10,6 @@
           <w:lang w:eastAsia="en-GB"/>
         </w:rPr>
       </w:pPr>
-      <w:bookmarkStart w:id="0" w:name="_GoBack"/>
       <w:r>
         <w:rPr>
           <w:rFonts w:ascii="Arial" w:hAnsi="Arial" w:cs="Arial"/>
@@ -37,7 +36,6 @@
         <w:t>ASSIGNMENT 1</w:t>
       </w:r>
     </w:p>
-    <w:bookmarkEnd w:id="0"/>
     <w:p>
       <w:pPr>
         <w:jc w:val="both"/>
@@ -198,7 +196,7 @@
           <w:rFonts w:ascii="Arial" w:hAnsi="Arial" w:cs="Arial"/>
           <w:noProof/>
           <w:color w:val="000000"/>
-          <w:lang w:val="en-US"/>
+          <w:lang w:eastAsia="en-GB"/>
         </w:rPr>
         <w:drawing>
           <wp:inline distT="0" distB="0" distL="0" distR="0" wp14:anchorId="62778894" wp14:editId="1EBF8E1A">
@@ -252,7 +250,7 @@
     </w:p>
     <w:p>
       <w:pPr>
-        <w:pStyle w:val="Antrat"/>
+        <w:pStyle w:val="Caption"/>
         <w:jc w:val="both"/>
         <w:rPr>
           <w:rFonts w:ascii="Arial" w:hAnsi="Arial" w:cs="Arial"/>
@@ -436,7 +434,23 @@
           <w:color w:val="000000"/>
           <w:lang w:eastAsia="en-GB"/>
         </w:rPr>
-        <w:t xml:space="preserve"> alt tags on all necessary images such that they</w:t>
+        <w:t xml:space="preserve"> alt tags on all necessary images </w:t>
+      </w:r>
+      <w:r>
+        <w:rPr>
+          <w:rFonts w:ascii="Arial" w:hAnsi="Arial" w:cs="Arial"/>
+          <w:color w:val="000000"/>
+          <w:lang w:eastAsia="en-GB"/>
+        </w:rPr>
+        <w:t xml:space="preserve">and include label tags on all input boxes </w:t>
+      </w:r>
+      <w:r>
+        <w:rPr>
+          <w:rFonts w:ascii="Arial" w:hAnsi="Arial" w:cs="Arial"/>
+          <w:color w:val="000000"/>
+          <w:lang w:eastAsia="en-GB"/>
+        </w:rPr>
+        <w:t>such that they</w:t>
       </w:r>
       <w:r>
         <w:rPr>
@@ -525,7 +539,17 @@
           <w:color w:val="000000"/>
           <w:lang w:eastAsia="en-GB"/>
         </w:rPr>
-        <w:t>The font would be bigger on mobile so that users can read the website and the contrast between text and background will be checked by an accessibility checker so that the users can read the website without straining their eyes.</w:t>
+        <w:t xml:space="preserve">The font would be </w:t>
+      </w:r>
+      <w:bookmarkStart w:id="0" w:name="_GoBack"/>
+      <w:bookmarkEnd w:id="0"/>
+      <w:r>
+        <w:rPr>
+          <w:rFonts w:ascii="Arial" w:hAnsi="Arial" w:cs="Arial"/>
+          <w:color w:val="000000"/>
+          <w:lang w:eastAsia="en-GB"/>
+        </w:rPr>
+        <w:t>bigger on mobile so that users can read the website and the contrast between text and background will be checked by an accessibility checker so that the users can read the website without straining their eyes.</w:t>
       </w:r>
       <w:r>
         <w:rPr>
@@ -618,7 +642,7 @@
         <w:rPr>
           <w:rFonts w:ascii="Arial" w:hAnsi="Arial" w:cs="Arial"/>
           <w:noProof/>
-          <w:lang w:val="en-US"/>
+          <w:lang w:eastAsia="en-GB"/>
         </w:rPr>
         <w:lastRenderedPageBreak/>
         <w:drawing>
@@ -687,7 +711,7 @@
         <w:rPr>
           <w:rFonts w:ascii="Arial" w:hAnsi="Arial" w:cs="Arial"/>
           <w:noProof/>
-          <w:lang w:val="en-US"/>
+          <w:lang w:eastAsia="en-GB"/>
         </w:rPr>
         <w:drawing>
           <wp:inline distT="0" distB="0" distL="0" distR="0" wp14:anchorId="7E300426" wp14:editId="5CC8E6EF">
@@ -734,11 +758,10 @@
     </w:p>
     <w:p>
       <w:pPr>
-        <w:pStyle w:val="Antrat"/>
+        <w:pStyle w:val="Caption"/>
         <w:ind w:left="720" w:firstLine="720"/>
         <w:jc w:val="both"/>
       </w:pPr>
-      <w:proofErr w:type="gramStart"/>
       <w:r>
         <w:t xml:space="preserve">2 </w:t>
       </w:r>
@@ -746,15 +769,7 @@
         <w:t xml:space="preserve"> </w:t>
       </w:r>
       <w:r>
-        <w:t>Figure</w:t>
-      </w:r>
-      <w:proofErr w:type="gramEnd"/>
-      <w:r>
-        <w:t xml:space="preserve">. </w:t>
-      </w:r>
-      <w:proofErr w:type="gramStart"/>
-      <w:r>
-        <w:t xml:space="preserve">Design </w:t>
+        <w:t xml:space="preserve">Figure. Design </w:t>
       </w:r>
       <w:r>
         <w:t xml:space="preserve"> </w:t>
@@ -777,7 +792,6 @@
         </w:rPr>
         <w:t>s</w:t>
       </w:r>
-      <w:proofErr w:type="gramEnd"/>
       <w:r>
         <w:t xml:space="preserve"> </w:t>
       </w:r>
@@ -787,7 +801,7 @@
       <w:hyperlink r:id="rId10" w:history="1">
         <w:r>
           <w:rPr>
-            <w:rStyle w:val="Hipersaitas"/>
+            <w:rStyle w:val="Hyperlink"/>
           </w:rPr>
           <w:t>https://www.mockflow.com</w:t>
         </w:r>
@@ -878,21 +892,7 @@
         <w:rPr>
           <w:rFonts w:ascii="Arial" w:hAnsi="Arial" w:cs="Arial"/>
         </w:rPr>
-        <w:t xml:space="preserve"> an appropriate font. </w:t>
-      </w:r>
-      <w:proofErr w:type="spellStart"/>
-      <w:r>
-        <w:rPr>
-          <w:rFonts w:ascii="Arial" w:hAnsi="Arial" w:cs="Arial"/>
-        </w:rPr>
-        <w:t>Comfortaa</w:t>
-      </w:r>
-      <w:proofErr w:type="spellEnd"/>
-      <w:r>
-        <w:rPr>
-          <w:rFonts w:ascii="Arial" w:hAnsi="Arial" w:cs="Arial"/>
-        </w:rPr>
-        <w:t xml:space="preserve"> is a very ‘round’</w:t>
+        <w:t xml:space="preserve"> an appropriate font. Comfortaa is a very ‘round’</w:t>
       </w:r>
       <w:r>
         <w:rPr>
@@ -1309,62 +1309,12 @@
         <w:rPr>
           <w:rFonts w:ascii="Arial" w:hAnsi="Arial" w:cs="Arial"/>
         </w:rPr>
-        <w:t xml:space="preserve">White J., </w:t>
-      </w:r>
-      <w:proofErr w:type="spellStart"/>
-      <w:r>
-        <w:rPr>
-          <w:rFonts w:ascii="Arial" w:hAnsi="Arial" w:cs="Arial"/>
-        </w:rPr>
-        <w:t>Slatin</w:t>
-      </w:r>
-      <w:proofErr w:type="spellEnd"/>
-      <w:r>
-        <w:rPr>
-          <w:rFonts w:ascii="Arial" w:hAnsi="Arial" w:cs="Arial"/>
-        </w:rPr>
-        <w:t xml:space="preserve"> J., Chisholm W., </w:t>
-      </w:r>
-      <w:proofErr w:type="spellStart"/>
-      <w:r>
-        <w:rPr>
-          <w:rFonts w:ascii="Arial" w:hAnsi="Arial" w:cs="Arial"/>
-        </w:rPr>
-        <w:t>Vanderheiden</w:t>
-      </w:r>
-      <w:proofErr w:type="spellEnd"/>
-      <w:r>
-        <w:rPr>
-          <w:rFonts w:ascii="Arial" w:hAnsi="Arial" w:cs="Arial"/>
-        </w:rPr>
-        <w:t xml:space="preserve"> G., </w:t>
-      </w:r>
-      <w:proofErr w:type="spellStart"/>
-      <w:proofErr w:type="gramStart"/>
-      <w:r>
-        <w:rPr>
-          <w:rFonts w:ascii="Arial" w:hAnsi="Arial" w:cs="Arial"/>
-        </w:rPr>
-        <w:t>Guarino</w:t>
-      </w:r>
-      <w:proofErr w:type="spellEnd"/>
-      <w:r>
-        <w:rPr>
-          <w:rFonts w:ascii="Arial" w:hAnsi="Arial" w:cs="Arial"/>
-        </w:rPr>
-        <w:t>.,</w:t>
-      </w:r>
-      <w:proofErr w:type="gramEnd"/>
-      <w:r>
-        <w:rPr>
-          <w:rFonts w:ascii="Arial" w:hAnsi="Arial" w:cs="Arial"/>
-        </w:rPr>
-        <w:t xml:space="preserve"> Cooper M., Caldwell B., (2008). Web Content Accessibility Guidelines (WCAG) 2.0[online]. W3. [Viewed 15 November 2018]. Available from: </w:t>
+        <w:t xml:space="preserve">White J., Slatin J., Chisholm W., Vanderheiden G., Guarino., Cooper M., Caldwell B., (2008). Web Content Accessibility Guidelines (WCAG) 2.0[online]. W3. [Viewed 15 November 2018]. Available from: </w:t>
       </w:r>
       <w:hyperlink r:id="rId11" w:history="1">
         <w:r>
           <w:rPr>
-            <w:rStyle w:val="Hipersaitas"/>
+            <w:rStyle w:val="Hyperlink"/>
             <w:rFonts w:ascii="Arial" w:hAnsi="Arial" w:cs="Arial"/>
           </w:rPr>
           <w:t>https://www.w3.org/TR/WCAG20</w:t>
@@ -1401,40 +1351,12 @@
         <w:rPr>
           <w:rFonts w:ascii="Arial" w:hAnsi="Arial" w:cs="Arial"/>
         </w:rPr>
-        <w:t>(Examples and Codes</w:t>
-      </w:r>
-      <w:proofErr w:type="gramStart"/>
-      <w:r>
-        <w:rPr>
-          <w:rFonts w:ascii="Arial" w:hAnsi="Arial" w:cs="Arial"/>
-        </w:rPr>
-        <w:t>)[</w:t>
-      </w:r>
-      <w:proofErr w:type="gramEnd"/>
-      <w:r>
-        <w:rPr>
-          <w:rFonts w:ascii="Arial" w:hAnsi="Arial" w:cs="Arial"/>
-        </w:rPr>
-        <w:t xml:space="preserve">online].  </w:t>
-      </w:r>
-      <w:proofErr w:type="spellStart"/>
-      <w:r>
-        <w:rPr>
-          <w:rFonts w:ascii="Arial" w:hAnsi="Arial" w:cs="Arial"/>
-        </w:rPr>
-        <w:t>Sanwebe</w:t>
-      </w:r>
-      <w:proofErr w:type="spellEnd"/>
-      <w:r>
-        <w:rPr>
-          <w:rFonts w:ascii="Arial" w:hAnsi="Arial" w:cs="Arial"/>
-        </w:rPr>
-        <w:t xml:space="preserve">. [Viewed 19 October 2018]. Available from: </w:t>
+        <w:t xml:space="preserve">(Examples and Codes)[online].  Sanwebe. [Viewed 19 October 2018]. Available from: </w:t>
       </w:r>
       <w:hyperlink r:id="rId12" w:history="1">
         <w:r>
           <w:rPr>
-            <w:rStyle w:val="Hipersaitas"/>
+            <w:rStyle w:val="Hyperlink"/>
             <w:rFonts w:ascii="Arial" w:hAnsi="Arial" w:cs="Arial"/>
           </w:rPr>
           <w:t>https://www.sanwebe.com/2015/06/responsive-navigation-tutorials-demo</w:t>
@@ -1453,7 +1375,7 @@
 </file>
 
 <file path=word/endnotes.xml><?xml version="1.0" encoding="utf-8"?>
-<w:endnotes xmlns:wpc="http://schemas.microsoft.com/office/word/2010/wordprocessingCanvas" xmlns:mc="http://schemas.openxmlformats.org/markup-compatibility/2006" xmlns:o="urn:schemas-microsoft-com:office:office" xmlns:r="http://schemas.openxmlformats.org/officeDocument/2006/relationships" xmlns:m="http://schemas.openxmlformats.org/officeDocument/2006/math" xmlns:v="urn:schemas-microsoft-com:vml" xmlns:wp14="http://schemas.microsoft.com/office/word/2010/wordprocessingDrawing" xmlns:wp="http://schemas.openxmlformats.org/drawingml/2006/wordprocessingDrawing" xmlns:w10="urn:schemas-microsoft-com:office:word" xmlns:w="http://schemas.openxmlformats.org/wordprocessingml/2006/main" xmlns:w14="http://schemas.microsoft.com/office/word/2010/wordml" xmlns:w15="http://schemas.microsoft.com/office/word/2012/wordml" xmlns:wpg="http://schemas.microsoft.com/office/word/2010/wordprocessingGroup" xmlns:wpi="http://schemas.microsoft.com/office/word/2010/wordprocessingInk" xmlns:wne="http://schemas.microsoft.com/office/word/2006/wordml" xmlns:wps="http://schemas.microsoft.com/office/word/2010/wordprocessingShape" mc:Ignorable="w14 w15 wp14">
+<w:endnotes xmlns:wpc="http://schemas.microsoft.com/office/word/2010/wordprocessingCanvas" xmlns:mo="http://schemas.microsoft.com/office/mac/office/2008/main" xmlns:mc="http://schemas.openxmlformats.org/markup-compatibility/2006" xmlns:mv="urn:schemas-microsoft-com:mac:vml" xmlns:o="urn:schemas-microsoft-com:office:office" xmlns:r="http://schemas.openxmlformats.org/officeDocument/2006/relationships" xmlns:m="http://schemas.openxmlformats.org/officeDocument/2006/math" xmlns:v="urn:schemas-microsoft-com:vml" xmlns:wp14="http://schemas.microsoft.com/office/word/2010/wordprocessingDrawing" xmlns:wp="http://schemas.openxmlformats.org/drawingml/2006/wordprocessingDrawing" xmlns:w10="urn:schemas-microsoft-com:office:word" xmlns:w="http://schemas.openxmlformats.org/wordprocessingml/2006/main" xmlns:w14="http://schemas.microsoft.com/office/word/2010/wordml" xmlns:w15="http://schemas.microsoft.com/office/word/2012/wordml" xmlns:wpg="http://schemas.microsoft.com/office/word/2010/wordprocessingGroup" xmlns:wpi="http://schemas.microsoft.com/office/word/2010/wordprocessingInk" xmlns:wne="http://schemas.microsoft.com/office/word/2006/wordml" xmlns:wps="http://schemas.microsoft.com/office/word/2010/wordprocessingShape" mc:Ignorable="w14 w15 wp14">
   <w:endnote w:type="separator" w:id="-1">
     <w:p>
       <w:r>
@@ -1472,7 +1394,7 @@
 </file>
 
 <file path=word/footnotes.xml><?xml version="1.0" encoding="utf-8"?>
-<w:footnotes xmlns:wpc="http://schemas.microsoft.com/office/word/2010/wordprocessingCanvas" xmlns:mc="http://schemas.openxmlformats.org/markup-compatibility/2006" xmlns:o="urn:schemas-microsoft-com:office:office" xmlns:r="http://schemas.openxmlformats.org/officeDocument/2006/relationships" xmlns:m="http://schemas.openxmlformats.org/officeDocument/2006/math" xmlns:v="urn:schemas-microsoft-com:vml" xmlns:wp14="http://schemas.microsoft.com/office/word/2010/wordprocessingDrawing" xmlns:wp="http://schemas.openxmlformats.org/drawingml/2006/wordprocessingDrawing" xmlns:w10="urn:schemas-microsoft-com:office:word" xmlns:w="http://schemas.openxmlformats.org/wordprocessingml/2006/main" xmlns:w14="http://schemas.microsoft.com/office/word/2010/wordml" xmlns:w15="http://schemas.microsoft.com/office/word/2012/wordml" xmlns:wpg="http://schemas.microsoft.com/office/word/2010/wordprocessingGroup" xmlns:wpi="http://schemas.microsoft.com/office/word/2010/wordprocessingInk" xmlns:wne="http://schemas.microsoft.com/office/word/2006/wordml" xmlns:wps="http://schemas.microsoft.com/office/word/2010/wordprocessingShape" mc:Ignorable="w14 w15 wp14">
+<w:footnotes xmlns:wpc="http://schemas.microsoft.com/office/word/2010/wordprocessingCanvas" xmlns:mo="http://schemas.microsoft.com/office/mac/office/2008/main" xmlns:mc="http://schemas.openxmlformats.org/markup-compatibility/2006" xmlns:mv="urn:schemas-microsoft-com:mac:vml" xmlns:o="urn:schemas-microsoft-com:office:office" xmlns:r="http://schemas.openxmlformats.org/officeDocument/2006/relationships" xmlns:m="http://schemas.openxmlformats.org/officeDocument/2006/math" xmlns:v="urn:schemas-microsoft-com:vml" xmlns:wp14="http://schemas.microsoft.com/office/word/2010/wordprocessingDrawing" xmlns:wp="http://schemas.openxmlformats.org/drawingml/2006/wordprocessingDrawing" xmlns:w10="urn:schemas-microsoft-com:office:word" xmlns:w="http://schemas.openxmlformats.org/wordprocessingml/2006/main" xmlns:w14="http://schemas.microsoft.com/office/word/2010/wordml" xmlns:w15="http://schemas.microsoft.com/office/word/2012/wordml" xmlns:wpg="http://schemas.microsoft.com/office/word/2010/wordprocessingGroup" xmlns:wpi="http://schemas.microsoft.com/office/word/2010/wordprocessingInk" xmlns:wne="http://schemas.microsoft.com/office/word/2006/wordml" xmlns:wps="http://schemas.microsoft.com/office/word/2010/wordprocessingShape" mc:Ignorable="w14 w15 wp14">
   <w:footnote w:type="separator" w:id="-1">
     <w:p>
       <w:r>
@@ -1491,50 +1413,30 @@
 </file>
 
 <file path=word/header1.xml><?xml version="1.0" encoding="utf-8"?>
-<w:hdr xmlns:wpc="http://schemas.microsoft.com/office/word/2010/wordprocessingCanvas" xmlns:mc="http://schemas.openxmlformats.org/markup-compatibility/2006" xmlns:o="urn:schemas-microsoft-com:office:office" xmlns:r="http://schemas.openxmlformats.org/officeDocument/2006/relationships" xmlns:m="http://schemas.openxmlformats.org/officeDocument/2006/math" xmlns:v="urn:schemas-microsoft-com:vml" xmlns:wp14="http://schemas.microsoft.com/office/word/2010/wordprocessingDrawing" xmlns:wp="http://schemas.openxmlformats.org/drawingml/2006/wordprocessingDrawing" xmlns:w10="urn:schemas-microsoft-com:office:word" xmlns:w="http://schemas.openxmlformats.org/wordprocessingml/2006/main" xmlns:w14="http://schemas.microsoft.com/office/word/2010/wordml" xmlns:w15="http://schemas.microsoft.com/office/word/2012/wordml" xmlns:wpg="http://schemas.microsoft.com/office/word/2010/wordprocessingGroup" xmlns:wpi="http://schemas.microsoft.com/office/word/2010/wordprocessingInk" xmlns:wne="http://schemas.microsoft.com/office/word/2006/wordml" xmlns:wps="http://schemas.microsoft.com/office/word/2010/wordprocessingShape" mc:Ignorable="w14 w15 wp14">
+<w:hdr xmlns:wpc="http://schemas.microsoft.com/office/word/2010/wordprocessingCanvas" xmlns:mo="http://schemas.microsoft.com/office/mac/office/2008/main" xmlns:mc="http://schemas.openxmlformats.org/markup-compatibility/2006" xmlns:mv="urn:schemas-microsoft-com:mac:vml" xmlns:o="urn:schemas-microsoft-com:office:office" xmlns:r="http://schemas.openxmlformats.org/officeDocument/2006/relationships" xmlns:m="http://schemas.openxmlformats.org/officeDocument/2006/math" xmlns:v="urn:schemas-microsoft-com:vml" xmlns:wp14="http://schemas.microsoft.com/office/word/2010/wordprocessingDrawing" xmlns:wp="http://schemas.openxmlformats.org/drawingml/2006/wordprocessingDrawing" xmlns:w10="urn:schemas-microsoft-com:office:word" xmlns:w="http://schemas.openxmlformats.org/wordprocessingml/2006/main" xmlns:w14="http://schemas.microsoft.com/office/word/2010/wordml" xmlns:w15="http://schemas.microsoft.com/office/word/2012/wordml" xmlns:wpg="http://schemas.microsoft.com/office/word/2010/wordprocessingGroup" xmlns:wpi="http://schemas.microsoft.com/office/word/2010/wordprocessingInk" xmlns:wne="http://schemas.microsoft.com/office/word/2006/wordml" xmlns:wps="http://schemas.microsoft.com/office/word/2010/wordprocessingShape" mc:Ignorable="w14 w15 wp14">
   <w:p>
     <w:pPr>
-      <w:pStyle w:val="Antrats"/>
+      <w:pStyle w:val="Header"/>
       <w:rPr>
         <w:lang w:val="lt-LT"/>
       </w:rPr>
     </w:pPr>
-    <w:proofErr w:type="spellStart"/>
     <w:r>
-      <w:t>Manas</w:t>
+      <w:t>Manas Sarpatwar</w:t>
     </w:r>
-    <w:proofErr w:type="spellEnd"/>
-    <w:r>
-      <w:t xml:space="preserve"> </w:t>
-    </w:r>
-    <w:proofErr w:type="spellStart"/>
-    <w:r>
-      <w:t>Sarpatwar</w:t>
-    </w:r>
-    <w:proofErr w:type="spellEnd"/>
     <w:r>
       <w:rPr>
         <w:lang w:val="lt-LT"/>
       </w:rPr>
       <w:t xml:space="preserve">, </w:t>
     </w:r>
-    <w:proofErr w:type="spellStart"/>
     <w:r>
-      <w:t>Simonas</w:t>
+      <w:t>Simonas Petkevičius</w:t>
     </w:r>
-    <w:proofErr w:type="spellEnd"/>
-    <w:r>
-      <w:t xml:space="preserve"> </w:t>
-    </w:r>
-    <w:proofErr w:type="spellStart"/>
-    <w:r>
-      <w:t>Petkevičius</w:t>
-    </w:r>
-    <w:proofErr w:type="spellEnd"/>
   </w:p>
   <w:p>
     <w:pPr>
-      <w:pStyle w:val="Antrats"/>
+      <w:pStyle w:val="Header"/>
     </w:pPr>
   </w:p>
 </w:hdr>
@@ -1553,7 +1455,7 @@
     </w:rPrDefault>
     <w:pPrDefault/>
   </w:docDefaults>
-  <w:latentStyles w:defLockedState="0" w:defUIPriority="99" w:defSemiHidden="0" w:defUnhideWhenUsed="0" w:defQFormat="0" w:count="371">
+  <w:latentStyles w:defLockedState="0" w:defUIPriority="99" w:defSemiHidden="0" w:defUnhideWhenUsed="0" w:defQFormat="0" w:count="381">
     <w:lsdException w:name="Normal" w:uiPriority="0" w:qFormat="1"/>
     <w:lsdException w:name="heading 1" w:uiPriority="9" w:qFormat="1"/>
     <w:lsdException w:name="heading 2" w:semiHidden="1" w:uiPriority="9" w:unhideWhenUsed="1" w:qFormat="1"/>
@@ -1659,7 +1561,6 @@
     <w:lsdException w:name="HTML Sample" w:semiHidden="1" w:unhideWhenUsed="1"/>
     <w:lsdException w:name="HTML Typewriter" w:semiHidden="1" w:unhideWhenUsed="1"/>
     <w:lsdException w:name="HTML Variable" w:semiHidden="1" w:unhideWhenUsed="1"/>
-    <w:lsdException w:name="Normal Table" w:semiHidden="1" w:unhideWhenUsed="1"/>
     <w:lsdException w:name="annotation subject" w:semiHidden="1" w:unhideWhenUsed="1"/>
     <w:lsdException w:name="No List" w:semiHidden="1" w:unhideWhenUsed="1"/>
     <w:lsdException w:name="Outline List 1" w:semiHidden="1" w:unhideWhenUsed="1"/>
@@ -1706,10 +1607,8 @@
     <w:lsdException w:name="Table Subtle 2" w:semiHidden="1" w:unhideWhenUsed="1"/>
     <w:lsdException w:name="Table Web 1" w:semiHidden="1" w:unhideWhenUsed="1"/>
     <w:lsdException w:name="Table Web 2" w:semiHidden="1" w:unhideWhenUsed="1"/>
-    <w:lsdException w:name="Table Web 3" w:semiHidden="1" w:unhideWhenUsed="1"/>
     <w:lsdException w:name="Balloon Text" w:semiHidden="1" w:unhideWhenUsed="1"/>
     <w:lsdException w:name="Table Grid" w:uiPriority="39"/>
-    <w:lsdException w:name="Table Theme" w:semiHidden="1" w:unhideWhenUsed="1"/>
     <w:lsdException w:name="Placeholder Text" w:semiHidden="1"/>
     <w:lsdException w:name="No Spacing" w:uiPriority="1" w:qFormat="1"/>
     <w:lsdException w:name="Light Shading" w:uiPriority="60"/>
@@ -1925,18 +1824,19 @@
     <w:lsdException w:name="List Table 5 Dark Accent 6" w:uiPriority="50"/>
     <w:lsdException w:name="List Table 6 Colorful Accent 6" w:uiPriority="51"/>
     <w:lsdException w:name="List Table 7 Colorful Accent 6" w:uiPriority="52"/>
+    <w:lsdException w:name="Mention" w:semiHidden="1" w:unhideWhenUsed="1"/>
   </w:latentStyles>
-  <w:style w:type="paragraph" w:default="1" w:styleId="prastasis">
+  <w:style w:type="paragraph" w:default="1" w:styleId="Normal">
     <w:name w:val="Normal"/>
     <w:qFormat/>
   </w:style>
-  <w:style w:type="character" w:default="1" w:styleId="Numatytasispastraiposriftas">
+  <w:style w:type="character" w:default="1" w:styleId="DefaultParagraphFont">
     <w:name w:val="Default Paragraph Font"/>
     <w:uiPriority w:val="1"/>
     <w:semiHidden/>
     <w:unhideWhenUsed/>
   </w:style>
-  <w:style w:type="table" w:default="1" w:styleId="prastojilentel">
+  <w:style w:type="table" w:default="1" w:styleId="TableNormal">
     <w:name w:val="Normal Table"/>
     <w:uiPriority w:val="99"/>
     <w:semiHidden/>
@@ -1951,15 +1851,15 @@
       </w:tblCellMar>
     </w:tblPr>
   </w:style>
-  <w:style w:type="numbering" w:default="1" w:styleId="Sraonra">
+  <w:style w:type="numbering" w:default="1" w:styleId="NoList">
     <w:name w:val="No List"/>
     <w:uiPriority w:val="99"/>
     <w:semiHidden/>
     <w:unhideWhenUsed/>
   </w:style>
-  <w:style w:type="paragraph" w:styleId="prastasiniatinklio">
+  <w:style w:type="paragraph" w:styleId="NormalWeb">
     <w:name w:val="Normal (Web)"/>
-    <w:basedOn w:val="prastasis"/>
+    <w:basedOn w:val="Normal"/>
     <w:uiPriority w:val="99"/>
     <w:semiHidden/>
     <w:unhideWhenUsed/>
@@ -1972,10 +1872,10 @@
       <w:lang w:eastAsia="en-GB"/>
     </w:rPr>
   </w:style>
-  <w:style w:type="paragraph" w:styleId="Antrats">
+  <w:style w:type="paragraph" w:styleId="Header">
     <w:name w:val="header"/>
-    <w:basedOn w:val="prastasis"/>
-    <w:link w:val="AntratsDiagrama"/>
+    <w:basedOn w:val="Normal"/>
+    <w:link w:val="HeaderChar"/>
     <w:uiPriority w:val="99"/>
     <w:unhideWhenUsed/>
     <w:rsid w:val="000073EE"/>
@@ -1986,17 +1886,17 @@
       </w:tabs>
     </w:pPr>
   </w:style>
-  <w:style w:type="character" w:customStyle="1" w:styleId="AntratsDiagrama">
-    <w:name w:val="Antraštės Diagrama"/>
-    <w:basedOn w:val="Numatytasispastraiposriftas"/>
-    <w:link w:val="Antrats"/>
+  <w:style w:type="character" w:customStyle="1" w:styleId="HeaderChar">
+    <w:name w:val="Header Char"/>
+    <w:basedOn w:val="DefaultParagraphFont"/>
+    <w:link w:val="Header"/>
     <w:uiPriority w:val="99"/>
     <w:rsid w:val="000073EE"/>
   </w:style>
-  <w:style w:type="paragraph" w:styleId="Porat">
+  <w:style w:type="paragraph" w:styleId="Footer">
     <w:name w:val="footer"/>
-    <w:basedOn w:val="prastasis"/>
-    <w:link w:val="PoratDiagrama"/>
+    <w:basedOn w:val="Normal"/>
+    <w:link w:val="FooterChar"/>
     <w:uiPriority w:val="99"/>
     <w:unhideWhenUsed/>
     <w:rsid w:val="000073EE"/>
@@ -2007,16 +1907,16 @@
       </w:tabs>
     </w:pPr>
   </w:style>
-  <w:style w:type="character" w:customStyle="1" w:styleId="PoratDiagrama">
-    <w:name w:val="Poraštė Diagrama"/>
-    <w:basedOn w:val="Numatytasispastraiposriftas"/>
-    <w:link w:val="Porat"/>
+  <w:style w:type="character" w:customStyle="1" w:styleId="FooterChar">
+    <w:name w:val="Footer Char"/>
+    <w:basedOn w:val="DefaultParagraphFont"/>
+    <w:link w:val="Footer"/>
     <w:uiPriority w:val="99"/>
     <w:rsid w:val="000073EE"/>
   </w:style>
-  <w:style w:type="character" w:styleId="Emfaz">
+  <w:style w:type="character" w:styleId="Emphasis">
     <w:name w:val="Emphasis"/>
-    <w:basedOn w:val="Numatytasispastraiposriftas"/>
+    <w:basedOn w:val="DefaultParagraphFont"/>
     <w:uiPriority w:val="20"/>
     <w:qFormat/>
     <w:rsid w:val="00065C01"/>
@@ -2025,10 +1925,10 @@
       <w:iCs/>
     </w:rPr>
   </w:style>
-  <w:style w:type="paragraph" w:styleId="Antrat">
+  <w:style w:type="paragraph" w:styleId="Caption">
     <w:name w:val="caption"/>
-    <w:basedOn w:val="prastasis"/>
-    <w:next w:val="prastasis"/>
+    <w:basedOn w:val="Normal"/>
+    <w:next w:val="Normal"/>
     <w:uiPriority w:val="35"/>
     <w:unhideWhenUsed/>
     <w:qFormat/>
@@ -2044,10 +1944,10 @@
       <w:szCs w:val="18"/>
     </w:rPr>
   </w:style>
-  <w:style w:type="paragraph" w:styleId="Puslapioinaostekstas">
+  <w:style w:type="paragraph" w:styleId="FootnoteText">
     <w:name w:val="footnote text"/>
-    <w:basedOn w:val="prastasis"/>
-    <w:link w:val="PuslapioinaostekstasDiagrama"/>
+    <w:basedOn w:val="Normal"/>
+    <w:link w:val="FootnoteTextChar"/>
     <w:uiPriority w:val="99"/>
     <w:semiHidden/>
     <w:unhideWhenUsed/>
@@ -2057,10 +1957,10 @@
       <w:szCs w:val="20"/>
     </w:rPr>
   </w:style>
-  <w:style w:type="character" w:customStyle="1" w:styleId="PuslapioinaostekstasDiagrama">
-    <w:name w:val="Puslapio išnašos tekstas Diagrama"/>
-    <w:basedOn w:val="Numatytasispastraiposriftas"/>
-    <w:link w:val="Puslapioinaostekstas"/>
+  <w:style w:type="character" w:customStyle="1" w:styleId="FootnoteTextChar">
+    <w:name w:val="Footnote Text Char"/>
+    <w:basedOn w:val="DefaultParagraphFont"/>
+    <w:link w:val="FootnoteText"/>
     <w:uiPriority w:val="99"/>
     <w:semiHidden/>
     <w:rsid w:val="00065C01"/>
@@ -2069,9 +1969,9 @@
       <w:szCs w:val="20"/>
     </w:rPr>
   </w:style>
-  <w:style w:type="character" w:styleId="Puslapioinaosnuoroda">
+  <w:style w:type="character" w:styleId="FootnoteReference">
     <w:name w:val="footnote reference"/>
-    <w:basedOn w:val="Numatytasispastraiposriftas"/>
+    <w:basedOn w:val="DefaultParagraphFont"/>
     <w:uiPriority w:val="99"/>
     <w:semiHidden/>
     <w:unhideWhenUsed/>
@@ -2080,10 +1980,10 @@
       <w:vertAlign w:val="superscript"/>
     </w:rPr>
   </w:style>
-  <w:style w:type="paragraph" w:styleId="Indeksas1">
+  <w:style w:type="paragraph" w:styleId="Index1">
     <w:name w:val="index 1"/>
-    <w:basedOn w:val="prastasis"/>
-    <w:next w:val="prastasis"/>
+    <w:basedOn w:val="Normal"/>
+    <w:next w:val="Normal"/>
     <w:autoRedefine/>
     <w:uiPriority w:val="99"/>
     <w:semiHidden/>
@@ -2093,10 +1993,10 @@
       <w:ind w:left="240" w:hanging="240"/>
     </w:pPr>
   </w:style>
-  <w:style w:type="paragraph" w:styleId="Literatrossraoantrat">
+  <w:style w:type="paragraph" w:styleId="TOAHeading">
     <w:name w:val="toa heading"/>
-    <w:basedOn w:val="prastasis"/>
-    <w:next w:val="prastasis"/>
+    <w:basedOn w:val="Normal"/>
+    <w:next w:val="Normal"/>
     <w:uiPriority w:val="99"/>
     <w:semiHidden/>
     <w:unhideWhenUsed/>
@@ -2110,10 +2010,10 @@
       <w:bCs/>
     </w:rPr>
   </w:style>
-  <w:style w:type="paragraph" w:styleId="Literatra">
+  <w:style w:type="paragraph" w:styleId="TableofAuthorities">
     <w:name w:val="table of authorities"/>
-    <w:basedOn w:val="prastasis"/>
-    <w:next w:val="prastasis"/>
+    <w:basedOn w:val="Normal"/>
+    <w:next w:val="Normal"/>
     <w:uiPriority w:val="99"/>
     <w:semiHidden/>
     <w:unhideWhenUsed/>
@@ -2122,9 +2022,9 @@
       <w:ind w:left="240" w:hanging="240"/>
     </w:pPr>
   </w:style>
-  <w:style w:type="character" w:styleId="Hipersaitas">
+  <w:style w:type="character" w:styleId="Hyperlink">
     <w:name w:val="Hyperlink"/>
-    <w:basedOn w:val="Numatytasispastraiposriftas"/>
+    <w:basedOn w:val="DefaultParagraphFont"/>
     <w:uiPriority w:val="99"/>
     <w:unhideWhenUsed/>
     <w:rsid w:val="00095525"/>
@@ -2133,9 +2033,9 @@
       <w:u w:val="single"/>
     </w:rPr>
   </w:style>
-  <w:style w:type="character" w:styleId="Perirtashipersaitas">
+  <w:style w:type="character" w:styleId="FollowedHyperlink">
     <w:name w:val="FollowedHyperlink"/>
-    <w:basedOn w:val="Numatytasispastraiposriftas"/>
+    <w:basedOn w:val="DefaultParagraphFont"/>
     <w:uiPriority w:val="99"/>
     <w:semiHidden/>
     <w:unhideWhenUsed/>
@@ -2414,7 +2314,7 @@
 </file>
 
 <file path=customXml/itemProps1.xml><?xml version="1.0" encoding="utf-8"?>
-<ds:datastoreItem xmlns:ds="http://schemas.openxmlformats.org/officeDocument/2006/customXml" ds:itemID="{F7C0B998-9A08-4F7C-B93D-F5F3E2F375B3}">
+<ds:datastoreItem xmlns:ds="http://schemas.openxmlformats.org/officeDocument/2006/customXml" ds:itemID="{8AA5BB93-096B-7944-A26C-C1D2D1D45F34}">
   <ds:schemaRefs>
     <ds:schemaRef ds:uri="http://schemas.openxmlformats.org/officeDocument/2006/bibliography"/>
   </ds:schemaRefs>

</xml_diff>